<commit_message>
End of term cleanup
</commit_message>
<xml_diff>
--- a/SyllabusPublicUtility.docx
+++ b/SyllabusPublicUtility.docx
@@ -1625,7 +1625,13 @@
         </w:r>
       </w:hyperlink>
     </w:p>
-    <w:sectPr/>
+    <w:sectPr>
+      <w:footerReference w:type="default" r:id="rId9"/>
+      <w:pgSz w:w="12240" w:h="15840"/>
+      <w:pgMar w:top="720" w:right="1440" w:bottom="1152" w:left="1440" w:header="720" w:footer="720" w:gutter="0"/>
+      <w:cols w:space="720"/>
+      <w:docGrid w:linePitch="360"/>
+    </w:sectPr>
   </w:body>
 </w:document>
 </file>
@@ -1634,6 +1640,99 @@
 <w:comments xmlns:w="http://schemas.openxmlformats.org/wordprocessingml/2006/main" xmlns:m="http://schemas.openxmlformats.org/officeDocument/2006/math" xmlns:r="http://schemas.openxmlformats.org/officeDocument/2006/relationships" xmlns:o="urn:schemas-microsoft-com:office:office" xmlns:v="urn:schemas-microsoft-com:vml" xmlns:w10="urn:schemas-microsoft-com:office:word" xmlns:a="http://schemas.openxmlformats.org/drawingml/2006/main" xmlns:pic="http://schemas.openxmlformats.org/drawingml/2006/picture" xmlns:wp="http://schemas.openxmlformats.org/drawingml/2006/wordprocessingDrawing"/>
 </file>
 
+<file path=word/footer1.xml><?xml version="1.0" encoding="utf-8"?>
+<w:ftr xmlns:wpc="http://schemas.microsoft.com/office/word/2010/wordprocessingCanvas" xmlns:cx="http://schemas.microsoft.com/office/drawing/2014/chartex" xmlns:cx1="http://schemas.microsoft.com/office/drawing/2015/9/8/chartex" xmlns:cx2="http://schemas.microsoft.com/office/drawing/2015/10/21/chartex" xmlns:cx3="http://schemas.microsoft.com/office/drawing/2016/5/9/chartex" xmlns:cx4="http://schemas.microsoft.com/office/drawing/2016/5/10/chartex" xmlns:cx5="http://schemas.microsoft.com/office/drawing/2016/5/11/chartex" xmlns:cx6="http://schemas.microsoft.com/office/drawing/2016/5/12/chartex" xmlns:cx7="http://schemas.microsoft.com/office/drawing/2016/5/13/chartex" xmlns:cx8="http://schemas.microsoft.com/office/drawing/2016/5/14/chartex" xmlns:mc="http://schemas.openxmlformats.org/markup-compatibility/2006" xmlns:aink="http://schemas.microsoft.com/office/drawing/2016/ink" xmlns:am3d="http://schemas.microsoft.com/office/drawing/2017/model3d" xmlns:o="urn:schemas-microsoft-com:office:office" xmlns:r="http://schemas.openxmlformats.org/officeDocument/2006/relationships" xmlns:m="http://schemas.openxmlformats.org/officeDocument/2006/math" xmlns:v="urn:schemas-microsoft-com:vml" xmlns:wp14="http://schemas.microsoft.com/office/word/2010/wordprocessingDrawing" xmlns:wp="http://schemas.openxmlformats.org/drawingml/2006/wordprocessingDrawing" xmlns:w10="urn:schemas-microsoft-com:office:word" xmlns:w="http://schemas.openxmlformats.org/wordprocessingml/2006/main" xmlns:w14="http://schemas.microsoft.com/office/word/2010/wordml" xmlns:w15="http://schemas.microsoft.com/office/word/2012/wordml" xmlns:w16cex="http://schemas.microsoft.com/office/word/2018/wordml/cex" xmlns:w16cid="http://schemas.microsoft.com/office/word/2016/wordml/cid" xmlns:w16="http://schemas.microsoft.com/office/word/2018/wordml" xmlns:w16se="http://schemas.microsoft.com/office/word/2015/wordml/symex" xmlns:wpg="http://schemas.microsoft.com/office/word/2010/wordprocessingGroup" xmlns:wpi="http://schemas.microsoft.com/office/word/2010/wordprocessingInk" xmlns:wne="http://schemas.microsoft.com/office/word/2006/wordml" xmlns:wps="http://schemas.microsoft.com/office/word/2010/wordprocessingShape" mc:Ignorable="w14 w15 w16se w16cid w16 w16cex wp14">
+  <w:p>
+    <w:pPr>
+      <w:pStyle w:val="Footer"/>
+      <w:jc w:val="center"/>
+      <w:rPr>
+        <w:color w:val="000000" w:themeColor="text1"/>
+      </w:rPr>
+    </w:pPr>
+    <w:r>
+      <w:rPr>
+        <w:color w:val="000000" w:themeColor="text1"/>
+      </w:rPr>
+      <w:t xml:space="preserve">Page </w:t>
+    </w:r>
+    <w:r>
+      <w:rPr>
+        <w:color w:val="000000" w:themeColor="text1"/>
+      </w:rPr>
+      <w:fldChar w:fldCharType="begin"/>
+    </w:r>
+    <w:r>
+      <w:rPr>
+        <w:color w:val="000000" w:themeColor="text1"/>
+      </w:rPr>
+      <w:instrText xml:space="preserve"> PAGE  \* Arabic  \* MERGEFORMAT </w:instrText>
+    </w:r>
+    <w:r>
+      <w:rPr>
+        <w:color w:val="000000" w:themeColor="text1"/>
+      </w:rPr>
+      <w:fldChar w:fldCharType="separate"/>
+    </w:r>
+    <w:r>
+      <w:rPr>
+        <w:noProof/>
+        <w:color w:val="000000" w:themeColor="text1"/>
+      </w:rPr>
+      <w:t>3</w:t>
+    </w:r>
+    <w:r>
+      <w:rPr>
+        <w:color w:val="000000" w:themeColor="text1"/>
+      </w:rPr>
+      <w:fldChar w:fldCharType="end"/>
+    </w:r>
+    <w:r>
+      <w:rPr>
+        <w:color w:val="000000" w:themeColor="text1"/>
+      </w:rPr>
+      <w:t xml:space="preserve"> of </w:t>
+    </w:r>
+    <w:r>
+      <w:rPr>
+        <w:color w:val="000000" w:themeColor="text1"/>
+      </w:rPr>
+      <w:fldChar w:fldCharType="begin"/>
+    </w:r>
+    <w:r>
+      <w:rPr>
+        <w:color w:val="000000" w:themeColor="text1"/>
+      </w:rPr>
+      <w:instrText xml:space="preserve"> NUMPAGES  \* Arabic  \* MERGEFORMAT </w:instrText>
+    </w:r>
+    <w:r>
+      <w:rPr>
+        <w:color w:val="000000" w:themeColor="text1"/>
+      </w:rPr>
+      <w:fldChar w:fldCharType="separate"/>
+    </w:r>
+    <w:r>
+      <w:rPr>
+        <w:noProof/>
+        <w:color w:val="000000" w:themeColor="text1"/>
+      </w:rPr>
+      <w:t>3</w:t>
+    </w:r>
+    <w:r>
+      <w:rPr>
+        <w:color w:val="000000" w:themeColor="text1"/>
+      </w:rPr>
+      <w:fldChar w:fldCharType="end"/>
+    </w:r>
+  </w:p>
+  <w:p>
+    <w:pPr>
+      <w:pStyle w:val="Footer"/>
+    </w:pPr>
+  </w:p>
+</w:ftr>
+</file>
+
 <file path=word/footnotes.xml><?xml version="1.0" encoding="utf-8"?>
 <w:footnotes xmlns:w="http://schemas.openxmlformats.org/wordprocessingml/2006/main" xmlns:m="http://schemas.openxmlformats.org/officeDocument/2006/math" xmlns:r="http://schemas.openxmlformats.org/officeDocument/2006/relationships" xmlns:o="urn:schemas-microsoft-com:office:office" xmlns:v="urn:schemas-microsoft-com:vml" xmlns:w10="urn:schemas-microsoft-com:office:word" xmlns:a="http://schemas.openxmlformats.org/drawingml/2006/main" xmlns:pic="http://schemas.openxmlformats.org/drawingml/2006/picture" xmlns:wp="http://schemas.openxmlformats.org/drawingml/2006/wordprocessingDrawing">
   <w:footnote w:type="continuationSeparator" w:id="0">
@@ -1654,7 +1753,346 @@
 </file>
 
 <file path=word/numbering.xml><?xml version="1.0" encoding="utf-8"?>
-<w:numbering xmlns:w="http://schemas.openxmlformats.org/wordprocessingml/2006/main">
+<w:numbering xmlns:wpc="http://schemas.microsoft.com/office/word/2010/wordprocessingCanvas" xmlns:cx="http://schemas.microsoft.com/office/drawing/2014/chartex" xmlns:cx1="http://schemas.microsoft.com/office/drawing/2015/9/8/chartex" xmlns:cx2="http://schemas.microsoft.com/office/drawing/2015/10/21/chartex" xmlns:cx3="http://schemas.microsoft.com/office/drawing/2016/5/9/chartex" xmlns:cx4="http://schemas.microsoft.com/office/drawing/2016/5/10/chartex" xmlns:cx5="http://schemas.microsoft.com/office/drawing/2016/5/11/chartex" xmlns:cx6="http://schemas.microsoft.com/office/drawing/2016/5/12/chartex" xmlns:cx7="http://schemas.microsoft.com/office/drawing/2016/5/13/chartex" xmlns:cx8="http://schemas.microsoft.com/office/drawing/2016/5/14/chartex" xmlns:mc="http://schemas.openxmlformats.org/markup-compatibility/2006" xmlns:aink="http://schemas.microsoft.com/office/drawing/2016/ink" xmlns:am3d="http://schemas.microsoft.com/office/drawing/2017/model3d" xmlns:o="urn:schemas-microsoft-com:office:office" xmlns:r="http://schemas.openxmlformats.org/officeDocument/2006/relationships" xmlns:m="http://schemas.openxmlformats.org/officeDocument/2006/math" xmlns:v="urn:schemas-microsoft-com:vml" xmlns:wp14="http://schemas.microsoft.com/office/word/2010/wordprocessingDrawing" xmlns:wp="http://schemas.openxmlformats.org/drawingml/2006/wordprocessingDrawing" xmlns:w10="urn:schemas-microsoft-com:office:word" xmlns:w="http://schemas.openxmlformats.org/wordprocessingml/2006/main" xmlns:w14="http://schemas.microsoft.com/office/word/2010/wordml" xmlns:w15="http://schemas.microsoft.com/office/word/2012/wordml" xmlns:w16cex="http://schemas.microsoft.com/office/word/2018/wordml/cex" xmlns:w16cid="http://schemas.microsoft.com/office/word/2016/wordml/cid" xmlns:w16="http://schemas.microsoft.com/office/word/2018/wordml" xmlns:w16se="http://schemas.microsoft.com/office/word/2015/wordml/symex" xmlns:wpg="http://schemas.microsoft.com/office/word/2010/wordprocessingGroup" xmlns:wpi="http://schemas.microsoft.com/office/word/2010/wordprocessingInk" xmlns:wne="http://schemas.microsoft.com/office/word/2006/wordml" xmlns:wps="http://schemas.microsoft.com/office/word/2010/wordprocessingShape" mc:Ignorable="w14 w15 w16se w16cid w16 w16cex wp14">
+  <w:abstractNum w:abstractNumId="0" w15:restartNumberingAfterBreak="0">
+    <w:nsid w:val="1CC724AD"/>
+    <w:multiLevelType w:val="hybridMultilevel"/>
+    <w:tmpl w:val="8F484C0C"/>
+    <w:lvl w:ilvl="0" w:tplc="0409000F">
+      <w:start w:val="1"/>
+      <w:numFmt w:val="decimal"/>
+      <w:lvlText w:val="%1."/>
+      <w:lvlJc w:val="left"/>
+      <w:pPr>
+        <w:ind w:left="360" w:hanging="360"/>
+      </w:pPr>
+      <w:rPr>
+        <w:rFonts w:hint="default"/>
+      </w:rPr>
+    </w:lvl>
+    <w:lvl w:ilvl="1" w:tplc="04090003" w:tentative="1">
+      <w:start w:val="1"/>
+      <w:numFmt w:val="bullet"/>
+      <w:lvlText w:val="o"/>
+      <w:lvlJc w:val="left"/>
+      <w:pPr>
+        <w:ind w:left="1080" w:hanging="360"/>
+      </w:pPr>
+      <w:rPr>
+        <w:rFonts w:ascii="Courier New" w:hAnsi="Courier New" w:cs="Courier New" w:hint="default"/>
+      </w:rPr>
+    </w:lvl>
+    <w:lvl w:ilvl="2" w:tplc="04090005" w:tentative="1">
+      <w:start w:val="1"/>
+      <w:numFmt w:val="bullet"/>
+      <w:lvlText w:val=""/>
+      <w:lvlJc w:val="left"/>
+      <w:pPr>
+        <w:ind w:left="1800" w:hanging="360"/>
+      </w:pPr>
+      <w:rPr>
+        <w:rFonts w:ascii="Wingdings" w:hAnsi="Wingdings" w:hint="default"/>
+      </w:rPr>
+    </w:lvl>
+    <w:lvl w:ilvl="3" w:tplc="04090001" w:tentative="1">
+      <w:start w:val="1"/>
+      <w:numFmt w:val="bullet"/>
+      <w:lvlText w:val=""/>
+      <w:lvlJc w:val="left"/>
+      <w:pPr>
+        <w:ind w:left="2520" w:hanging="360"/>
+      </w:pPr>
+      <w:rPr>
+        <w:rFonts w:ascii="Symbol" w:hAnsi="Symbol" w:hint="default"/>
+      </w:rPr>
+    </w:lvl>
+    <w:lvl w:ilvl="4" w:tplc="04090003" w:tentative="1">
+      <w:start w:val="1"/>
+      <w:numFmt w:val="bullet"/>
+      <w:lvlText w:val="o"/>
+      <w:lvlJc w:val="left"/>
+      <w:pPr>
+        <w:ind w:left="3240" w:hanging="360"/>
+      </w:pPr>
+      <w:rPr>
+        <w:rFonts w:ascii="Courier New" w:hAnsi="Courier New" w:cs="Courier New" w:hint="default"/>
+      </w:rPr>
+    </w:lvl>
+    <w:lvl w:ilvl="5" w:tplc="04090005" w:tentative="1">
+      <w:start w:val="1"/>
+      <w:numFmt w:val="bullet"/>
+      <w:lvlText w:val=""/>
+      <w:lvlJc w:val="left"/>
+      <w:pPr>
+        <w:ind w:left="3960" w:hanging="360"/>
+      </w:pPr>
+      <w:rPr>
+        <w:rFonts w:ascii="Wingdings" w:hAnsi="Wingdings" w:hint="default"/>
+      </w:rPr>
+    </w:lvl>
+    <w:lvl w:ilvl="6" w:tplc="04090001" w:tentative="1">
+      <w:start w:val="1"/>
+      <w:numFmt w:val="bullet"/>
+      <w:lvlText w:val=""/>
+      <w:lvlJc w:val="left"/>
+      <w:pPr>
+        <w:ind w:left="4680" w:hanging="360"/>
+      </w:pPr>
+      <w:rPr>
+        <w:rFonts w:ascii="Symbol" w:hAnsi="Symbol" w:hint="default"/>
+      </w:rPr>
+    </w:lvl>
+    <w:lvl w:ilvl="7" w:tplc="04090003" w:tentative="1">
+      <w:start w:val="1"/>
+      <w:numFmt w:val="bullet"/>
+      <w:lvlText w:val="o"/>
+      <w:lvlJc w:val="left"/>
+      <w:pPr>
+        <w:ind w:left="5400" w:hanging="360"/>
+      </w:pPr>
+      <w:rPr>
+        <w:rFonts w:ascii="Courier New" w:hAnsi="Courier New" w:cs="Courier New" w:hint="default"/>
+      </w:rPr>
+    </w:lvl>
+    <w:lvl w:ilvl="8" w:tplc="04090005" w:tentative="1">
+      <w:start w:val="1"/>
+      <w:numFmt w:val="bullet"/>
+      <w:lvlText w:val=""/>
+      <w:lvlJc w:val="left"/>
+      <w:pPr>
+        <w:ind w:left="6120" w:hanging="360"/>
+      </w:pPr>
+      <w:rPr>
+        <w:rFonts w:ascii="Wingdings" w:hAnsi="Wingdings" w:hint="default"/>
+      </w:rPr>
+    </w:lvl>
+  </w:abstractNum>
+  <w:abstractNum w:abstractNumId="1" w15:restartNumberingAfterBreak="0">
+    <w:nsid w:val="2002247F"/>
+    <w:multiLevelType w:val="hybridMultilevel"/>
+    <w:tmpl w:val="9842A334"/>
+    <w:lvl w:ilvl="0" w:tplc="04090001">
+      <w:start w:val="1"/>
+      <w:numFmt w:val="bullet"/>
+      <w:lvlText w:val=""/>
+      <w:lvlJc w:val="left"/>
+      <w:pPr>
+        <w:ind w:left="720" w:hanging="360"/>
+      </w:pPr>
+      <w:rPr>
+        <w:rFonts w:ascii="Symbol" w:hAnsi="Symbol" w:hint="default"/>
+      </w:rPr>
+    </w:lvl>
+    <w:lvl w:ilvl="1" w:tplc="04090003" w:tentative="1">
+      <w:start w:val="1"/>
+      <w:numFmt w:val="bullet"/>
+      <w:lvlText w:val="o"/>
+      <w:lvlJc w:val="left"/>
+      <w:pPr>
+        <w:ind w:left="1440" w:hanging="360"/>
+      </w:pPr>
+      <w:rPr>
+        <w:rFonts w:ascii="Courier New" w:hAnsi="Courier New" w:cs="Courier New" w:hint="default"/>
+      </w:rPr>
+    </w:lvl>
+    <w:lvl w:ilvl="2" w:tplc="04090005" w:tentative="1">
+      <w:start w:val="1"/>
+      <w:numFmt w:val="bullet"/>
+      <w:lvlText w:val=""/>
+      <w:lvlJc w:val="left"/>
+      <w:pPr>
+        <w:ind w:left="2160" w:hanging="360"/>
+      </w:pPr>
+      <w:rPr>
+        <w:rFonts w:ascii="Wingdings" w:hAnsi="Wingdings" w:hint="default"/>
+      </w:rPr>
+    </w:lvl>
+    <w:lvl w:ilvl="3" w:tplc="04090001" w:tentative="1">
+      <w:start w:val="1"/>
+      <w:numFmt w:val="bullet"/>
+      <w:lvlText w:val=""/>
+      <w:lvlJc w:val="left"/>
+      <w:pPr>
+        <w:ind w:left="2880" w:hanging="360"/>
+      </w:pPr>
+      <w:rPr>
+        <w:rFonts w:ascii="Symbol" w:hAnsi="Symbol" w:hint="default"/>
+      </w:rPr>
+    </w:lvl>
+    <w:lvl w:ilvl="4" w:tplc="04090003" w:tentative="1">
+      <w:start w:val="1"/>
+      <w:numFmt w:val="bullet"/>
+      <w:lvlText w:val="o"/>
+      <w:lvlJc w:val="left"/>
+      <w:pPr>
+        <w:ind w:left="3600" w:hanging="360"/>
+      </w:pPr>
+      <w:rPr>
+        <w:rFonts w:ascii="Courier New" w:hAnsi="Courier New" w:cs="Courier New" w:hint="default"/>
+      </w:rPr>
+    </w:lvl>
+    <w:lvl w:ilvl="5" w:tplc="04090005" w:tentative="1">
+      <w:start w:val="1"/>
+      <w:numFmt w:val="bullet"/>
+      <w:lvlText w:val=""/>
+      <w:lvlJc w:val="left"/>
+      <w:pPr>
+        <w:ind w:left="4320" w:hanging="360"/>
+      </w:pPr>
+      <w:rPr>
+        <w:rFonts w:ascii="Wingdings" w:hAnsi="Wingdings" w:hint="default"/>
+      </w:rPr>
+    </w:lvl>
+    <w:lvl w:ilvl="6" w:tplc="04090001" w:tentative="1">
+      <w:start w:val="1"/>
+      <w:numFmt w:val="bullet"/>
+      <w:lvlText w:val=""/>
+      <w:lvlJc w:val="left"/>
+      <w:pPr>
+        <w:ind w:left="5040" w:hanging="360"/>
+      </w:pPr>
+      <w:rPr>
+        <w:rFonts w:ascii="Symbol" w:hAnsi="Symbol" w:hint="default"/>
+      </w:rPr>
+    </w:lvl>
+    <w:lvl w:ilvl="7" w:tplc="04090003" w:tentative="1">
+      <w:start w:val="1"/>
+      <w:numFmt w:val="bullet"/>
+      <w:lvlText w:val="o"/>
+      <w:lvlJc w:val="left"/>
+      <w:pPr>
+        <w:ind w:left="5760" w:hanging="360"/>
+      </w:pPr>
+      <w:rPr>
+        <w:rFonts w:ascii="Courier New" w:hAnsi="Courier New" w:cs="Courier New" w:hint="default"/>
+      </w:rPr>
+    </w:lvl>
+    <w:lvl w:ilvl="8" w:tplc="04090005" w:tentative="1">
+      <w:start w:val="1"/>
+      <w:numFmt w:val="bullet"/>
+      <w:lvlText w:val=""/>
+      <w:lvlJc w:val="left"/>
+      <w:pPr>
+        <w:ind w:left="6480" w:hanging="360"/>
+      </w:pPr>
+      <w:rPr>
+        <w:rFonts w:ascii="Wingdings" w:hAnsi="Wingdings" w:hint="default"/>
+      </w:rPr>
+    </w:lvl>
+  </w:abstractNum>
+  <w:abstractNum w:abstractNumId="2" w15:restartNumberingAfterBreak="0">
+    <w:nsid w:val="3FA84332"/>
+    <w:multiLevelType w:val="hybridMultilevel"/>
+    <w:tmpl w:val="295C393A"/>
+    <w:lvl w:ilvl="0" w:tplc="04090001">
+      <w:start w:val="1"/>
+      <w:numFmt w:val="bullet"/>
+      <w:lvlText w:val=""/>
+      <w:lvlJc w:val="left"/>
+      <w:pPr>
+        <w:ind w:left="720" w:hanging="360"/>
+      </w:pPr>
+      <w:rPr>
+        <w:rFonts w:ascii="Symbol" w:hAnsi="Symbol" w:hint="default"/>
+      </w:rPr>
+    </w:lvl>
+    <w:lvl w:ilvl="1" w:tplc="04090003" w:tentative="1">
+      <w:start w:val="1"/>
+      <w:numFmt w:val="bullet"/>
+      <w:lvlText w:val="o"/>
+      <w:lvlJc w:val="left"/>
+      <w:pPr>
+        <w:ind w:left="1440" w:hanging="360"/>
+      </w:pPr>
+      <w:rPr>
+        <w:rFonts w:ascii="Courier New" w:hAnsi="Courier New" w:cs="Courier New" w:hint="default"/>
+      </w:rPr>
+    </w:lvl>
+    <w:lvl w:ilvl="2" w:tplc="04090005" w:tentative="1">
+      <w:start w:val="1"/>
+      <w:numFmt w:val="bullet"/>
+      <w:lvlText w:val=""/>
+      <w:lvlJc w:val="left"/>
+      <w:pPr>
+        <w:ind w:left="2160" w:hanging="360"/>
+      </w:pPr>
+      <w:rPr>
+        <w:rFonts w:ascii="Wingdings" w:hAnsi="Wingdings" w:hint="default"/>
+      </w:rPr>
+    </w:lvl>
+    <w:lvl w:ilvl="3" w:tplc="04090001" w:tentative="1">
+      <w:start w:val="1"/>
+      <w:numFmt w:val="bullet"/>
+      <w:lvlText w:val=""/>
+      <w:lvlJc w:val="left"/>
+      <w:pPr>
+        <w:ind w:left="2880" w:hanging="360"/>
+      </w:pPr>
+      <w:rPr>
+        <w:rFonts w:ascii="Symbol" w:hAnsi="Symbol" w:hint="default"/>
+      </w:rPr>
+    </w:lvl>
+    <w:lvl w:ilvl="4" w:tplc="04090003" w:tentative="1">
+      <w:start w:val="1"/>
+      <w:numFmt w:val="bullet"/>
+      <w:lvlText w:val="o"/>
+      <w:lvlJc w:val="left"/>
+      <w:pPr>
+        <w:ind w:left="3600" w:hanging="360"/>
+      </w:pPr>
+      <w:rPr>
+        <w:rFonts w:ascii="Courier New" w:hAnsi="Courier New" w:cs="Courier New" w:hint="default"/>
+      </w:rPr>
+    </w:lvl>
+    <w:lvl w:ilvl="5" w:tplc="04090005" w:tentative="1">
+      <w:start w:val="1"/>
+      <w:numFmt w:val="bullet"/>
+      <w:lvlText w:val=""/>
+      <w:lvlJc w:val="left"/>
+      <w:pPr>
+        <w:ind w:left="4320" w:hanging="360"/>
+      </w:pPr>
+      <w:rPr>
+        <w:rFonts w:ascii="Wingdings" w:hAnsi="Wingdings" w:hint="default"/>
+      </w:rPr>
+    </w:lvl>
+    <w:lvl w:ilvl="6" w:tplc="04090001" w:tentative="1">
+      <w:start w:val="1"/>
+      <w:numFmt w:val="bullet"/>
+      <w:lvlText w:val=""/>
+      <w:lvlJc w:val="left"/>
+      <w:pPr>
+        <w:ind w:left="5040" w:hanging="360"/>
+      </w:pPr>
+      <w:rPr>
+        <w:rFonts w:ascii="Symbol" w:hAnsi="Symbol" w:hint="default"/>
+      </w:rPr>
+    </w:lvl>
+    <w:lvl w:ilvl="7" w:tplc="04090003" w:tentative="1">
+      <w:start w:val="1"/>
+      <w:numFmt w:val="bullet"/>
+      <w:lvlText w:val="o"/>
+      <w:lvlJc w:val="left"/>
+      <w:pPr>
+        <w:ind w:left="5760" w:hanging="360"/>
+      </w:pPr>
+      <w:rPr>
+        <w:rFonts w:ascii="Courier New" w:hAnsi="Courier New" w:cs="Courier New" w:hint="default"/>
+      </w:rPr>
+    </w:lvl>
+    <w:lvl w:ilvl="8" w:tplc="04090005" w:tentative="1">
+      <w:start w:val="1"/>
+      <w:numFmt w:val="bullet"/>
+      <w:lvlText w:val=""/>
+      <w:lvlJc w:val="left"/>
+      <w:pPr>
+        <w:ind w:left="6480" w:hanging="360"/>
+      </w:pPr>
+      <w:rPr>
+        <w:rFonts w:ascii="Wingdings" w:hAnsi="Wingdings" w:hint="default"/>
+      </w:rPr>
+    </w:lvl>
+  </w:abstractNum>
   <w:abstractNum w:abstractNumId="990">
     <w:nsid w:val="2c1ae401"/>
     <w:multiLevelType w:val="multilevel"/>
@@ -1861,6 +2299,15 @@
       </w:pPr>
     </w:lvl>
   </w:abstractNum>
+  <w:num w:numId="1">
+    <w:abstractNumId w:val="1"/>
+  </w:num>
+  <w:num w:numId="2">
+    <w:abstractNumId w:val="0"/>
+  </w:num>
+  <w:num w:numId="3">
+    <w:abstractNumId w:val="2"/>
+  </w:num>
   <w:num w:numId="1000">
     <w:abstractNumId w:val="990"/>
   </w:num>
@@ -1907,355 +2354,511 @@
 </file>
 
 <file path=word/styles.xml><?xml version="1.0" encoding="utf-8"?>
-<w:styles xmlns:r="http://schemas.openxmlformats.org/officeDocument/2006/relationships" xmlns:w="http://schemas.openxmlformats.org/wordprocessingml/2006/main">
+<w:styles xmlns:mc="http://schemas.openxmlformats.org/markup-compatibility/2006" xmlns:r="http://schemas.openxmlformats.org/officeDocument/2006/relationships" xmlns:w="http://schemas.openxmlformats.org/wordprocessingml/2006/main" xmlns:w14="http://schemas.microsoft.com/office/word/2010/wordml" xmlns:w15="http://schemas.microsoft.com/office/word/2012/wordml" xmlns:w16cex="http://schemas.microsoft.com/office/word/2018/wordml/cex" xmlns:w16cid="http://schemas.microsoft.com/office/word/2016/wordml/cid" xmlns:w16="http://schemas.microsoft.com/office/word/2018/wordml" xmlns:w16se="http://schemas.microsoft.com/office/word/2015/wordml/symex" mc:Ignorable="w14 w15 w16se w16cid w16 w16cex">
   <w:docDefaults>
     <w:rPrDefault>
       <w:rPr>
         <w:rFonts w:asciiTheme="minorHAnsi" w:eastAsiaTheme="minorHAnsi" w:hAnsiTheme="minorHAnsi" w:cstheme="minorBidi"/>
-        <w:sz w:val="24"/>
-        <w:szCs w:val="24"/>
+        <w:sz w:val="22"/>
+        <w:szCs w:val="22"/>
         <w:lang w:val="en-US" w:eastAsia="en-US" w:bidi="ar-SA"/>
       </w:rPr>
     </w:rPrDefault>
     <w:pPrDefault>
       <w:pPr>
-        <w:spacing w:after="200"/>
+        <w:spacing w:after="160" w:line="259" w:lineRule="auto"/>
       </w:pPr>
     </w:pPrDefault>
   </w:docDefaults>
-  <w:latentStyles w:defLockedState="0" w:defUIPriority="0" w:defSemiHidden="0" w:defUnhideWhenUsed="0" w:defQFormat="0" w:count="276"/>
+  <w:latentStyles w:defLockedState="0" w:defUIPriority="99" w:defSemiHidden="0" w:defUnhideWhenUsed="0" w:defQFormat="0" w:count="376">
+    <w:lsdException w:name="Normal" w:uiPriority="0" w:qFormat="1"/>
+    <w:lsdException w:name="heading 1" w:uiPriority="9" w:qFormat="1"/>
+    <w:lsdException w:name="heading 2" w:semiHidden="1" w:uiPriority="9" w:unhideWhenUsed="1" w:qFormat="1"/>
+    <w:lsdException w:name="heading 3" w:semiHidden="1" w:uiPriority="9" w:unhideWhenUsed="1" w:qFormat="1"/>
+    <w:lsdException w:name="heading 4" w:semiHidden="1" w:uiPriority="9" w:unhideWhenUsed="1" w:qFormat="1"/>
+    <w:lsdException w:name="heading 5" w:semiHidden="1" w:uiPriority="9" w:unhideWhenUsed="1" w:qFormat="1"/>
+    <w:lsdException w:name="heading 6" w:semiHidden="1" w:uiPriority="9" w:unhideWhenUsed="1" w:qFormat="1"/>
+    <w:lsdException w:name="heading 7" w:semiHidden="1" w:uiPriority="9" w:unhideWhenUsed="1" w:qFormat="1"/>
+    <w:lsdException w:name="heading 8" w:semiHidden="1" w:uiPriority="9" w:unhideWhenUsed="1" w:qFormat="1"/>
+    <w:lsdException w:name="heading 9" w:semiHidden="1" w:uiPriority="9" w:unhideWhenUsed="1" w:qFormat="1"/>
+    <w:lsdException w:name="index 1" w:semiHidden="1" w:unhideWhenUsed="1"/>
+    <w:lsdException w:name="index 2" w:semiHidden="1" w:unhideWhenUsed="1"/>
+    <w:lsdException w:name="index 3" w:semiHidden="1" w:unhideWhenUsed="1"/>
+    <w:lsdException w:name="index 4" w:semiHidden="1" w:unhideWhenUsed="1"/>
+    <w:lsdException w:name="index 5" w:semiHidden="1" w:unhideWhenUsed="1"/>
+    <w:lsdException w:name="index 6" w:semiHidden="1" w:unhideWhenUsed="1"/>
+    <w:lsdException w:name="index 7" w:semiHidden="1" w:unhideWhenUsed="1"/>
+    <w:lsdException w:name="index 8" w:semiHidden="1" w:unhideWhenUsed="1"/>
+    <w:lsdException w:name="index 9" w:semiHidden="1" w:unhideWhenUsed="1"/>
+    <w:lsdException w:name="toc 1" w:semiHidden="1" w:uiPriority="39" w:unhideWhenUsed="1"/>
+    <w:lsdException w:name="toc 2" w:semiHidden="1" w:uiPriority="39" w:unhideWhenUsed="1"/>
+    <w:lsdException w:name="toc 3" w:semiHidden="1" w:uiPriority="39" w:unhideWhenUsed="1"/>
+    <w:lsdException w:name="toc 4" w:semiHidden="1" w:uiPriority="39" w:unhideWhenUsed="1"/>
+    <w:lsdException w:name="toc 5" w:semiHidden="1" w:uiPriority="39" w:unhideWhenUsed="1"/>
+    <w:lsdException w:name="toc 6" w:semiHidden="1" w:uiPriority="39" w:unhideWhenUsed="1"/>
+    <w:lsdException w:name="toc 7" w:semiHidden="1" w:uiPriority="39" w:unhideWhenUsed="1"/>
+    <w:lsdException w:name="toc 8" w:semiHidden="1" w:uiPriority="39" w:unhideWhenUsed="1"/>
+    <w:lsdException w:name="toc 9" w:semiHidden="1" w:uiPriority="39" w:unhideWhenUsed="1"/>
+    <w:lsdException w:name="Normal Indent" w:semiHidden="1" w:unhideWhenUsed="1"/>
+    <w:lsdException w:name="footnote text" w:semiHidden="1" w:unhideWhenUsed="1"/>
+    <w:lsdException w:name="annotation text" w:semiHidden="1" w:unhideWhenUsed="1"/>
+    <w:lsdException w:name="header" w:semiHidden="1" w:unhideWhenUsed="1"/>
+    <w:lsdException w:name="footer" w:semiHidden="1" w:unhideWhenUsed="1"/>
+    <w:lsdException w:name="index heading" w:semiHidden="1" w:unhideWhenUsed="1"/>
+    <w:lsdException w:name="caption" w:semiHidden="1" w:uiPriority="35" w:unhideWhenUsed="1" w:qFormat="1"/>
+    <w:lsdException w:name="table of figures" w:semiHidden="1" w:unhideWhenUsed="1"/>
+    <w:lsdException w:name="envelope address" w:semiHidden="1" w:unhideWhenUsed="1"/>
+    <w:lsdException w:name="envelope return" w:semiHidden="1" w:unhideWhenUsed="1"/>
+    <w:lsdException w:name="footnote reference" w:semiHidden="1" w:unhideWhenUsed="1"/>
+    <w:lsdException w:name="annotation reference" w:semiHidden="1" w:unhideWhenUsed="1"/>
+    <w:lsdException w:name="line number" w:semiHidden="1" w:unhideWhenUsed="1"/>
+    <w:lsdException w:name="page number" w:semiHidden="1" w:unhideWhenUsed="1"/>
+    <w:lsdException w:name="endnote reference" w:semiHidden="1" w:unhideWhenUsed="1"/>
+    <w:lsdException w:name="endnote text" w:semiHidden="1" w:unhideWhenUsed="1"/>
+    <w:lsdException w:name="table of authorities" w:semiHidden="1" w:unhideWhenUsed="1"/>
+    <w:lsdException w:name="macro" w:semiHidden="1" w:unhideWhenUsed="1"/>
+    <w:lsdException w:name="toa heading" w:semiHidden="1" w:unhideWhenUsed="1"/>
+    <w:lsdException w:name="List" w:semiHidden="1" w:unhideWhenUsed="1"/>
+    <w:lsdException w:name="List Bullet" w:semiHidden="1" w:unhideWhenUsed="1"/>
+    <w:lsdException w:name="List Number" w:semiHidden="1" w:unhideWhenUsed="1"/>
+    <w:lsdException w:name="List 2" w:semiHidden="1" w:unhideWhenUsed="1"/>
+    <w:lsdException w:name="List 3" w:semiHidden="1" w:unhideWhenUsed="1"/>
+    <w:lsdException w:name="List 4" w:semiHidden="1" w:unhideWhenUsed="1"/>
+    <w:lsdException w:name="List 5" w:semiHidden="1" w:unhideWhenUsed="1"/>
+    <w:lsdException w:name="List Bullet 2" w:semiHidden="1" w:unhideWhenUsed="1"/>
+    <w:lsdException w:name="List Bullet 3" w:semiHidden="1" w:unhideWhenUsed="1"/>
+    <w:lsdException w:name="List Bullet 4" w:semiHidden="1" w:unhideWhenUsed="1"/>
+    <w:lsdException w:name="List Bullet 5" w:semiHidden="1" w:unhideWhenUsed="1"/>
+    <w:lsdException w:name="List Number 2" w:semiHidden="1" w:unhideWhenUsed="1"/>
+    <w:lsdException w:name="List Number 3" w:semiHidden="1" w:unhideWhenUsed="1"/>
+    <w:lsdException w:name="List Number 4" w:semiHidden="1" w:unhideWhenUsed="1"/>
+    <w:lsdException w:name="List Number 5" w:semiHidden="1" w:unhideWhenUsed="1"/>
+    <w:lsdException w:name="Title" w:uiPriority="10" w:qFormat="1"/>
+    <w:lsdException w:name="Closing" w:semiHidden="1" w:unhideWhenUsed="1"/>
+    <w:lsdException w:name="Signature" w:semiHidden="1" w:unhideWhenUsed="1"/>
+    <w:lsdException w:name="Default Paragraph Font" w:semiHidden="1" w:uiPriority="1" w:unhideWhenUsed="1"/>
+    <w:lsdException w:name="Body Text" w:semiHidden="1" w:unhideWhenUsed="1"/>
+    <w:lsdException w:name="Body Text Indent" w:semiHidden="1" w:unhideWhenUsed="1"/>
+    <w:lsdException w:name="List Continue" w:semiHidden="1" w:unhideWhenUsed="1"/>
+    <w:lsdException w:name="List Continue 2" w:semiHidden="1" w:unhideWhenUsed="1"/>
+    <w:lsdException w:name="List Continue 3" w:semiHidden="1" w:unhideWhenUsed="1"/>
+    <w:lsdException w:name="List Continue 4" w:semiHidden="1" w:unhideWhenUsed="1"/>
+    <w:lsdException w:name="List Continue 5" w:semiHidden="1" w:unhideWhenUsed="1"/>
+    <w:lsdException w:name="Message Header" w:semiHidden="1" w:unhideWhenUsed="1"/>
+    <w:lsdException w:name="Subtitle" w:uiPriority="11" w:qFormat="1"/>
+    <w:lsdException w:name="Salutation" w:semiHidden="1" w:unhideWhenUsed="1"/>
+    <w:lsdException w:name="Date" w:semiHidden="1" w:unhideWhenUsed="1"/>
+    <w:lsdException w:name="Body Text First Indent" w:semiHidden="1" w:unhideWhenUsed="1"/>
+    <w:lsdException w:name="Body Text First Indent 2" w:semiHidden="1" w:unhideWhenUsed="1"/>
+    <w:lsdException w:name="Note Heading" w:semiHidden="1" w:unhideWhenUsed="1"/>
+    <w:lsdException w:name="Body Text 2" w:semiHidden="1" w:unhideWhenUsed="1"/>
+    <w:lsdException w:name="Body Text 3" w:semiHidden="1" w:unhideWhenUsed="1"/>
+    <w:lsdException w:name="Body Text Indent 2" w:semiHidden="1" w:unhideWhenUsed="1"/>
+    <w:lsdException w:name="Body Text Indent 3" w:semiHidden="1" w:unhideWhenUsed="1"/>
+    <w:lsdException w:name="Block Text" w:semiHidden="1" w:unhideWhenUsed="1"/>
+    <w:lsdException w:name="Hyperlink" w:semiHidden="1" w:unhideWhenUsed="1"/>
+    <w:lsdException w:name="FollowedHyperlink" w:semiHidden="1" w:unhideWhenUsed="1"/>
+    <w:lsdException w:name="Strong" w:uiPriority="22" w:qFormat="1"/>
+    <w:lsdException w:name="Emphasis" w:uiPriority="20" w:qFormat="1"/>
+    <w:lsdException w:name="Document Map" w:semiHidden="1" w:unhideWhenUsed="1"/>
+    <w:lsdException w:name="Plain Text" w:semiHidden="1" w:unhideWhenUsed="1"/>
+    <w:lsdException w:name="E-mail Signature" w:semiHidden="1" w:unhideWhenUsed="1"/>
+    <w:lsdException w:name="HTML Top of Form" w:semiHidden="1" w:unhideWhenUsed="1"/>
+    <w:lsdException w:name="HTML Bottom of Form" w:semiHidden="1" w:unhideWhenUsed="1"/>
+    <w:lsdException w:name="Normal (Web)" w:semiHidden="1" w:unhideWhenUsed="1"/>
+    <w:lsdException w:name="HTML Acronym" w:semiHidden="1" w:unhideWhenUsed="1"/>
+    <w:lsdException w:name="HTML Address" w:semiHidden="1" w:unhideWhenUsed="1"/>
+    <w:lsdException w:name="HTML Cite" w:semiHidden="1" w:unhideWhenUsed="1"/>
+    <w:lsdException w:name="HTML Code" w:semiHidden="1" w:unhideWhenUsed="1"/>
+    <w:lsdException w:name="HTML Definition" w:semiHidden="1" w:unhideWhenUsed="1"/>
+    <w:lsdException w:name="HTML Keyboard" w:semiHidden="1" w:unhideWhenUsed="1"/>
+    <w:lsdException w:name="HTML Preformatted" w:semiHidden="1" w:unhideWhenUsed="1"/>
+    <w:lsdException w:name="HTML Sample" w:semiHidden="1" w:unhideWhenUsed="1"/>
+    <w:lsdException w:name="HTML Typewriter" w:semiHidden="1" w:unhideWhenUsed="1"/>
+    <w:lsdException w:name="HTML Variable" w:semiHidden="1" w:unhideWhenUsed="1"/>
+    <w:lsdException w:name="Normal Table" w:semiHidden="1" w:unhideWhenUsed="1"/>
+    <w:lsdException w:name="annotation subject" w:semiHidden="1" w:unhideWhenUsed="1"/>
+    <w:lsdException w:name="No List" w:semiHidden="1" w:unhideWhenUsed="1"/>
+    <w:lsdException w:name="Outline List 1" w:semiHidden="1" w:unhideWhenUsed="1"/>
+    <w:lsdException w:name="Outline List 2" w:semiHidden="1" w:unhideWhenUsed="1"/>
+    <w:lsdException w:name="Outline List 3" w:semiHidden="1" w:unhideWhenUsed="1"/>
+    <w:lsdException w:name="Table Simple 1" w:semiHidden="1" w:unhideWhenUsed="1"/>
+    <w:lsdException w:name="Table Simple 2" w:semiHidden="1" w:unhideWhenUsed="1"/>
+    <w:lsdException w:name="Table Simple 3" w:semiHidden="1" w:unhideWhenUsed="1"/>
+    <w:lsdException w:name="Table Classic 1" w:semiHidden="1" w:unhideWhenUsed="1"/>
+    <w:lsdException w:name="Table Classic 2" w:semiHidden="1" w:unhideWhenUsed="1"/>
+    <w:lsdException w:name="Table Classic 3" w:semiHidden="1" w:unhideWhenUsed="1"/>
+    <w:lsdException w:name="Table Classic 4" w:semiHidden="1" w:unhideWhenUsed="1"/>
+    <w:lsdException w:name="Table Colorful 1" w:semiHidden="1" w:unhideWhenUsed="1"/>
+    <w:lsdException w:name="Table Colorful 2" w:semiHidden="1" w:unhideWhenUsed="1"/>
+    <w:lsdException w:name="Table Colorful 3" w:semiHidden="1" w:unhideWhenUsed="1"/>
+    <w:lsdException w:name="Table Columns 1" w:semiHidden="1" w:unhideWhenUsed="1"/>
+    <w:lsdException w:name="Table Columns 2" w:semiHidden="1" w:unhideWhenUsed="1"/>
+    <w:lsdException w:name="Table Columns 3" w:semiHidden="1" w:unhideWhenUsed="1"/>
+    <w:lsdException w:name="Table Columns 4" w:semiHidden="1" w:unhideWhenUsed="1"/>
+    <w:lsdException w:name="Table Columns 5" w:semiHidden="1" w:unhideWhenUsed="1"/>
+    <w:lsdException w:name="Table Grid 1" w:semiHidden="1" w:unhideWhenUsed="1"/>
+    <w:lsdException w:name="Table Grid 2" w:semiHidden="1" w:unhideWhenUsed="1"/>
+    <w:lsdException w:name="Table Grid 3" w:semiHidden="1" w:unhideWhenUsed="1"/>
+    <w:lsdException w:name="Table Grid 4" w:semiHidden="1" w:unhideWhenUsed="1"/>
+    <w:lsdException w:name="Table Grid 5" w:semiHidden="1" w:unhideWhenUsed="1"/>
+    <w:lsdException w:name="Table Grid 6" w:semiHidden="1" w:unhideWhenUsed="1"/>
+    <w:lsdException w:name="Table Grid 7" w:semiHidden="1" w:unhideWhenUsed="1"/>
+    <w:lsdException w:name="Table Grid 8" w:semiHidden="1" w:unhideWhenUsed="1"/>
+    <w:lsdException w:name="Table List 1" w:semiHidden="1" w:unhideWhenUsed="1"/>
+    <w:lsdException w:name="Table List 2" w:semiHidden="1" w:unhideWhenUsed="1"/>
+    <w:lsdException w:name="Table List 3" w:semiHidden="1" w:unhideWhenUsed="1"/>
+    <w:lsdException w:name="Table List 4" w:semiHidden="1" w:unhideWhenUsed="1"/>
+    <w:lsdException w:name="Table List 5" w:semiHidden="1" w:unhideWhenUsed="1"/>
+    <w:lsdException w:name="Table List 6" w:semiHidden="1" w:unhideWhenUsed="1"/>
+    <w:lsdException w:name="Table List 7" w:semiHidden="1" w:unhideWhenUsed="1"/>
+    <w:lsdException w:name="Table List 8" w:semiHidden="1" w:unhideWhenUsed="1"/>
+    <w:lsdException w:name="Table 3D effects 1" w:semiHidden="1" w:unhideWhenUsed="1"/>
+    <w:lsdException w:name="Table 3D effects 2" w:semiHidden="1" w:unhideWhenUsed="1"/>
+    <w:lsdException w:name="Table 3D effects 3" w:semiHidden="1" w:unhideWhenUsed="1"/>
+    <w:lsdException w:name="Table Contemporary" w:semiHidden="1" w:unhideWhenUsed="1"/>
+    <w:lsdException w:name="Table Elegant" w:semiHidden="1" w:unhideWhenUsed="1"/>
+    <w:lsdException w:name="Table Professional" w:semiHidden="1" w:unhideWhenUsed="1"/>
+    <w:lsdException w:name="Table Subtle 1" w:semiHidden="1" w:unhideWhenUsed="1"/>
+    <w:lsdException w:name="Table Subtle 2" w:semiHidden="1" w:unhideWhenUsed="1"/>
+    <w:lsdException w:name="Table Web 1" w:semiHidden="1" w:unhideWhenUsed="1"/>
+    <w:lsdException w:name="Table Web 2" w:semiHidden="1" w:unhideWhenUsed="1"/>
+    <w:lsdException w:name="Table Web 3" w:semiHidden="1" w:unhideWhenUsed="1"/>
+    <w:lsdException w:name="Balloon Text" w:semiHidden="1" w:unhideWhenUsed="1"/>
+    <w:lsdException w:name="Table Grid" w:uiPriority="39"/>
+    <w:lsdException w:name="Table Theme" w:semiHidden="1" w:unhideWhenUsed="1"/>
+    <w:lsdException w:name="Placeholder Text" w:semiHidden="1"/>
+    <w:lsdException w:name="No Spacing" w:uiPriority="1" w:qFormat="1"/>
+    <w:lsdException w:name="Light Shading" w:uiPriority="60"/>
+    <w:lsdException w:name="Light List" w:uiPriority="61"/>
+    <w:lsdException w:name="Light Grid" w:uiPriority="62"/>
+    <w:lsdException w:name="Medium Shading 1" w:uiPriority="63"/>
+    <w:lsdException w:name="Medium Shading 2" w:uiPriority="64"/>
+    <w:lsdException w:name="Medium List 1" w:uiPriority="65"/>
+    <w:lsdException w:name="Medium List 2" w:uiPriority="66"/>
+    <w:lsdException w:name="Medium Grid 1" w:uiPriority="67"/>
+    <w:lsdException w:name="Medium Grid 2" w:uiPriority="68"/>
+    <w:lsdException w:name="Medium Grid 3" w:uiPriority="69"/>
+    <w:lsdException w:name="Dark List" w:uiPriority="70"/>
+    <w:lsdException w:name="Colorful Shading" w:uiPriority="71"/>
+    <w:lsdException w:name="Colorful List" w:uiPriority="72"/>
+    <w:lsdException w:name="Colorful Grid" w:uiPriority="73"/>
+    <w:lsdException w:name="Light Shading Accent 1" w:uiPriority="60"/>
+    <w:lsdException w:name="Light List Accent 1" w:uiPriority="61"/>
+    <w:lsdException w:name="Light Grid Accent 1" w:uiPriority="62"/>
+    <w:lsdException w:name="Medium Shading 1 Accent 1" w:uiPriority="63"/>
+    <w:lsdException w:name="Medium Shading 2 Accent 1" w:uiPriority="64"/>
+    <w:lsdException w:name="Medium List 1 Accent 1" w:uiPriority="65"/>
+    <w:lsdException w:name="Revision" w:semiHidden="1"/>
+    <w:lsdException w:name="List Paragraph" w:uiPriority="34" w:qFormat="1"/>
+    <w:lsdException w:name="Quote" w:uiPriority="29" w:qFormat="1"/>
+    <w:lsdException w:name="Intense Quote" w:uiPriority="30" w:qFormat="1"/>
+    <w:lsdException w:name="Medium List 2 Accent 1" w:uiPriority="66"/>
+    <w:lsdException w:name="Medium Grid 1 Accent 1" w:uiPriority="67"/>
+    <w:lsdException w:name="Medium Grid 2 Accent 1" w:uiPriority="68"/>
+    <w:lsdException w:name="Medium Grid 3 Accent 1" w:uiPriority="69"/>
+    <w:lsdException w:name="Dark List Accent 1" w:uiPriority="70"/>
+    <w:lsdException w:name="Colorful Shading Accent 1" w:uiPriority="71"/>
+    <w:lsdException w:name="Colorful List Accent 1" w:uiPriority="72"/>
+    <w:lsdException w:name="Colorful Grid Accent 1" w:uiPriority="73"/>
+    <w:lsdException w:name="Light Shading Accent 2" w:uiPriority="60"/>
+    <w:lsdException w:name="Light List Accent 2" w:uiPriority="61"/>
+    <w:lsdException w:name="Light Grid Accent 2" w:uiPriority="62"/>
+    <w:lsdException w:name="Medium Shading 1 Accent 2" w:uiPriority="63"/>
+    <w:lsdException w:name="Medium Shading 2 Accent 2" w:uiPriority="64"/>
+    <w:lsdException w:name="Medium List 1 Accent 2" w:uiPriority="65"/>
+    <w:lsdException w:name="Medium List 2 Accent 2" w:uiPriority="66"/>
+    <w:lsdException w:name="Medium Grid 1 Accent 2" w:uiPriority="67"/>
+    <w:lsdException w:name="Medium Grid 2 Accent 2" w:uiPriority="68"/>
+    <w:lsdException w:name="Medium Grid 3 Accent 2" w:uiPriority="69"/>
+    <w:lsdException w:name="Dark List Accent 2" w:uiPriority="70"/>
+    <w:lsdException w:name="Colorful Shading Accent 2" w:uiPriority="71"/>
+    <w:lsdException w:name="Colorful List Accent 2" w:uiPriority="72"/>
+    <w:lsdException w:name="Colorful Grid Accent 2" w:uiPriority="73"/>
+    <w:lsdException w:name="Light Shading Accent 3" w:uiPriority="60"/>
+    <w:lsdException w:name="Light List Accent 3" w:uiPriority="61"/>
+    <w:lsdException w:name="Light Grid Accent 3" w:uiPriority="62"/>
+    <w:lsdException w:name="Medium Shading 1 Accent 3" w:uiPriority="63"/>
+    <w:lsdException w:name="Medium Shading 2 Accent 3" w:uiPriority="64"/>
+    <w:lsdException w:name="Medium List 1 Accent 3" w:uiPriority="65"/>
+    <w:lsdException w:name="Medium List 2 Accent 3" w:uiPriority="66"/>
+    <w:lsdException w:name="Medium Grid 1 Accent 3" w:uiPriority="67"/>
+    <w:lsdException w:name="Medium Grid 2 Accent 3" w:uiPriority="68"/>
+    <w:lsdException w:name="Medium Grid 3 Accent 3" w:uiPriority="69"/>
+    <w:lsdException w:name="Dark List Accent 3" w:uiPriority="70"/>
+    <w:lsdException w:name="Colorful Shading Accent 3" w:uiPriority="71"/>
+    <w:lsdException w:name="Colorful List Accent 3" w:uiPriority="72"/>
+    <w:lsdException w:name="Colorful Grid Accent 3" w:uiPriority="73"/>
+    <w:lsdException w:name="Light Shading Accent 4" w:uiPriority="60"/>
+    <w:lsdException w:name="Light List Accent 4" w:uiPriority="61"/>
+    <w:lsdException w:name="Light Grid Accent 4" w:uiPriority="62"/>
+    <w:lsdException w:name="Medium Shading 1 Accent 4" w:uiPriority="63"/>
+    <w:lsdException w:name="Medium Shading 2 Accent 4" w:uiPriority="64"/>
+    <w:lsdException w:name="Medium List 1 Accent 4" w:uiPriority="65"/>
+    <w:lsdException w:name="Medium List 2 Accent 4" w:uiPriority="66"/>
+    <w:lsdException w:name="Medium Grid 1 Accent 4" w:uiPriority="67"/>
+    <w:lsdException w:name="Medium Grid 2 Accent 4" w:uiPriority="68"/>
+    <w:lsdException w:name="Medium Grid 3 Accent 4" w:uiPriority="69"/>
+    <w:lsdException w:name="Dark List Accent 4" w:uiPriority="70"/>
+    <w:lsdException w:name="Colorful Shading Accent 4" w:uiPriority="71"/>
+    <w:lsdException w:name="Colorful List Accent 4" w:uiPriority="72"/>
+    <w:lsdException w:name="Colorful Grid Accent 4" w:uiPriority="73"/>
+    <w:lsdException w:name="Light Shading Accent 5" w:uiPriority="60"/>
+    <w:lsdException w:name="Light List Accent 5" w:uiPriority="61"/>
+    <w:lsdException w:name="Light Grid Accent 5" w:uiPriority="62"/>
+    <w:lsdException w:name="Medium Shading 1 Accent 5" w:uiPriority="63"/>
+    <w:lsdException w:name="Medium Shading 2 Accent 5" w:uiPriority="64"/>
+    <w:lsdException w:name="Medium List 1 Accent 5" w:uiPriority="65"/>
+    <w:lsdException w:name="Medium List 2 Accent 5" w:uiPriority="66"/>
+    <w:lsdException w:name="Medium Grid 1 Accent 5" w:uiPriority="67"/>
+    <w:lsdException w:name="Medium Grid 2 Accent 5" w:uiPriority="68"/>
+    <w:lsdException w:name="Medium Grid 3 Accent 5" w:uiPriority="69"/>
+    <w:lsdException w:name="Dark List Accent 5" w:uiPriority="70"/>
+    <w:lsdException w:name="Colorful Shading Accent 5" w:uiPriority="71"/>
+    <w:lsdException w:name="Colorful List Accent 5" w:uiPriority="72"/>
+    <w:lsdException w:name="Colorful Grid Accent 5" w:uiPriority="73"/>
+    <w:lsdException w:name="Light Shading Accent 6" w:uiPriority="60"/>
+    <w:lsdException w:name="Light List Accent 6" w:uiPriority="61"/>
+    <w:lsdException w:name="Light Grid Accent 6" w:uiPriority="62"/>
+    <w:lsdException w:name="Medium Shading 1 Accent 6" w:uiPriority="63"/>
+    <w:lsdException w:name="Medium Shading 2 Accent 6" w:uiPriority="64"/>
+    <w:lsdException w:name="Medium List 1 Accent 6" w:uiPriority="65"/>
+    <w:lsdException w:name="Medium List 2 Accent 6" w:uiPriority="66"/>
+    <w:lsdException w:name="Medium Grid 1 Accent 6" w:uiPriority="67"/>
+    <w:lsdException w:name="Medium Grid 2 Accent 6" w:uiPriority="68"/>
+    <w:lsdException w:name="Medium Grid 3 Accent 6" w:uiPriority="69"/>
+    <w:lsdException w:name="Dark List Accent 6" w:uiPriority="70"/>
+    <w:lsdException w:name="Colorful Shading Accent 6" w:uiPriority="71"/>
+    <w:lsdException w:name="Colorful List Accent 6" w:uiPriority="72"/>
+    <w:lsdException w:name="Colorful Grid Accent 6" w:uiPriority="73"/>
+    <w:lsdException w:name="Subtle Emphasis" w:uiPriority="19" w:qFormat="1"/>
+    <w:lsdException w:name="Intense Emphasis" w:uiPriority="21" w:qFormat="1"/>
+    <w:lsdException w:name="Subtle Reference" w:uiPriority="31" w:qFormat="1"/>
+    <w:lsdException w:name="Intense Reference" w:uiPriority="32" w:qFormat="1"/>
+    <w:lsdException w:name="Book Title" w:uiPriority="33" w:qFormat="1"/>
+    <w:lsdException w:name="Bibliography" w:semiHidden="1" w:uiPriority="37" w:unhideWhenUsed="1"/>
+    <w:lsdException w:name="TOC Heading" w:semiHidden="1" w:uiPriority="39" w:unhideWhenUsed="1" w:qFormat="1"/>
+    <w:lsdException w:name="Plain Table 1" w:uiPriority="41"/>
+    <w:lsdException w:name="Plain Table 2" w:uiPriority="42"/>
+    <w:lsdException w:name="Plain Table 3" w:uiPriority="43"/>
+    <w:lsdException w:name="Plain Table 4" w:uiPriority="44"/>
+    <w:lsdException w:name="Plain Table 5" w:uiPriority="45"/>
+    <w:lsdException w:name="Grid Table Light" w:uiPriority="40"/>
+    <w:lsdException w:name="Grid Table 1 Light" w:uiPriority="46"/>
+    <w:lsdException w:name="Grid Table 2" w:uiPriority="47"/>
+    <w:lsdException w:name="Grid Table 3" w:uiPriority="48"/>
+    <w:lsdException w:name="Grid Table 4" w:uiPriority="49"/>
+    <w:lsdException w:name="Grid Table 5 Dark" w:uiPriority="50"/>
+    <w:lsdException w:name="Grid Table 6 Colorful" w:uiPriority="51"/>
+    <w:lsdException w:name="Grid Table 7 Colorful" w:uiPriority="52"/>
+    <w:lsdException w:name="Grid Table 1 Light Accent 1" w:uiPriority="46"/>
+    <w:lsdException w:name="Grid Table 2 Accent 1" w:uiPriority="47"/>
+    <w:lsdException w:name="Grid Table 3 Accent 1" w:uiPriority="48"/>
+    <w:lsdException w:name="Grid Table 4 Accent 1" w:uiPriority="49"/>
+    <w:lsdException w:name="Grid Table 5 Dark Accent 1" w:uiPriority="50"/>
+    <w:lsdException w:name="Grid Table 6 Colorful Accent 1" w:uiPriority="51"/>
+    <w:lsdException w:name="Grid Table 7 Colorful Accent 1" w:uiPriority="52"/>
+    <w:lsdException w:name="Grid Table 1 Light Accent 2" w:uiPriority="46"/>
+    <w:lsdException w:name="Grid Table 2 Accent 2" w:uiPriority="47"/>
+    <w:lsdException w:name="Grid Table 3 Accent 2" w:uiPriority="48"/>
+    <w:lsdException w:name="Grid Table 4 Accent 2" w:uiPriority="49"/>
+    <w:lsdException w:name="Grid Table 5 Dark Accent 2" w:uiPriority="50"/>
+    <w:lsdException w:name="Grid Table 6 Colorful Accent 2" w:uiPriority="51"/>
+    <w:lsdException w:name="Grid Table 7 Colorful Accent 2" w:uiPriority="52"/>
+    <w:lsdException w:name="Grid Table 1 Light Accent 3" w:uiPriority="46"/>
+    <w:lsdException w:name="Grid Table 2 Accent 3" w:uiPriority="47"/>
+    <w:lsdException w:name="Grid Table 3 Accent 3" w:uiPriority="48"/>
+    <w:lsdException w:name="Grid Table 4 Accent 3" w:uiPriority="49"/>
+    <w:lsdException w:name="Grid Table 5 Dark Accent 3" w:uiPriority="50"/>
+    <w:lsdException w:name="Grid Table 6 Colorful Accent 3" w:uiPriority="51"/>
+    <w:lsdException w:name="Grid Table 7 Colorful Accent 3" w:uiPriority="52"/>
+    <w:lsdException w:name="Grid Table 1 Light Accent 4" w:uiPriority="46"/>
+    <w:lsdException w:name="Grid Table 2 Accent 4" w:uiPriority="47"/>
+    <w:lsdException w:name="Grid Table 3 Accent 4" w:uiPriority="48"/>
+    <w:lsdException w:name="Grid Table 4 Accent 4" w:uiPriority="49"/>
+    <w:lsdException w:name="Grid Table 5 Dark Accent 4" w:uiPriority="50"/>
+    <w:lsdException w:name="Grid Table 6 Colorful Accent 4" w:uiPriority="51"/>
+    <w:lsdException w:name="Grid Table 7 Colorful Accent 4" w:uiPriority="52"/>
+    <w:lsdException w:name="Grid Table 1 Light Accent 5" w:uiPriority="46"/>
+    <w:lsdException w:name="Grid Table 2 Accent 5" w:uiPriority="47"/>
+    <w:lsdException w:name="Grid Table 3 Accent 5" w:uiPriority="48"/>
+    <w:lsdException w:name="Grid Table 4 Accent 5" w:uiPriority="49"/>
+    <w:lsdException w:name="Grid Table 5 Dark Accent 5" w:uiPriority="50"/>
+    <w:lsdException w:name="Grid Table 6 Colorful Accent 5" w:uiPriority="51"/>
+    <w:lsdException w:name="Grid Table 7 Colorful Accent 5" w:uiPriority="52"/>
+    <w:lsdException w:name="Grid Table 1 Light Accent 6" w:uiPriority="46"/>
+    <w:lsdException w:name="Grid Table 2 Accent 6" w:uiPriority="47"/>
+    <w:lsdException w:name="Grid Table 3 Accent 6" w:uiPriority="48"/>
+    <w:lsdException w:name="Grid Table 4 Accent 6" w:uiPriority="49"/>
+    <w:lsdException w:name="Grid Table 5 Dark Accent 6" w:uiPriority="50"/>
+    <w:lsdException w:name="Grid Table 6 Colorful Accent 6" w:uiPriority="51"/>
+    <w:lsdException w:name="Grid Table 7 Colorful Accent 6" w:uiPriority="52"/>
+    <w:lsdException w:name="List Table 1 Light" w:uiPriority="46"/>
+    <w:lsdException w:name="List Table 2" w:uiPriority="47"/>
+    <w:lsdException w:name="List Table 3" w:uiPriority="48"/>
+    <w:lsdException w:name="List Table 4" w:uiPriority="49"/>
+    <w:lsdException w:name="List Table 5 Dark" w:uiPriority="50"/>
+    <w:lsdException w:name="List Table 6 Colorful" w:uiPriority="51"/>
+    <w:lsdException w:name="List Table 7 Colorful" w:uiPriority="52"/>
+    <w:lsdException w:name="List Table 1 Light Accent 1" w:uiPriority="46"/>
+    <w:lsdException w:name="List Table 2 Accent 1" w:uiPriority="47"/>
+    <w:lsdException w:name="List Table 3 Accent 1" w:uiPriority="48"/>
+    <w:lsdException w:name="List Table 4 Accent 1" w:uiPriority="49"/>
+    <w:lsdException w:name="List Table 5 Dark Accent 1" w:uiPriority="50"/>
+    <w:lsdException w:name="List Table 6 Colorful Accent 1" w:uiPriority="51"/>
+    <w:lsdException w:name="List Table 7 Colorful Accent 1" w:uiPriority="52"/>
+    <w:lsdException w:name="List Table 1 Light Accent 2" w:uiPriority="46"/>
+    <w:lsdException w:name="List Table 2 Accent 2" w:uiPriority="47"/>
+    <w:lsdException w:name="List Table 3 Accent 2" w:uiPriority="48"/>
+    <w:lsdException w:name="List Table 4 Accent 2" w:uiPriority="49"/>
+    <w:lsdException w:name="List Table 5 Dark Accent 2" w:uiPriority="50"/>
+    <w:lsdException w:name="List Table 6 Colorful Accent 2" w:uiPriority="51"/>
+    <w:lsdException w:name="List Table 7 Colorful Accent 2" w:uiPriority="52"/>
+    <w:lsdException w:name="List Table 1 Light Accent 3" w:uiPriority="46"/>
+    <w:lsdException w:name="List Table 2 Accent 3" w:uiPriority="47"/>
+    <w:lsdException w:name="List Table 3 Accent 3" w:uiPriority="48"/>
+    <w:lsdException w:name="List Table 4 Accent 3" w:uiPriority="49"/>
+    <w:lsdException w:name="List Table 5 Dark Accent 3" w:uiPriority="50"/>
+    <w:lsdException w:name="List Table 6 Colorful Accent 3" w:uiPriority="51"/>
+    <w:lsdException w:name="List Table 7 Colorful Accent 3" w:uiPriority="52"/>
+    <w:lsdException w:name="List Table 1 Light Accent 4" w:uiPriority="46"/>
+    <w:lsdException w:name="List Table 2 Accent 4" w:uiPriority="47"/>
+    <w:lsdException w:name="List Table 3 Accent 4" w:uiPriority="48"/>
+    <w:lsdException w:name="List Table 4 Accent 4" w:uiPriority="49"/>
+    <w:lsdException w:name="List Table 5 Dark Accent 4" w:uiPriority="50"/>
+    <w:lsdException w:name="List Table 6 Colorful Accent 4" w:uiPriority="51"/>
+    <w:lsdException w:name="List Table 7 Colorful Accent 4" w:uiPriority="52"/>
+    <w:lsdException w:name="List Table 1 Light Accent 5" w:uiPriority="46"/>
+    <w:lsdException w:name="List Table 2 Accent 5" w:uiPriority="47"/>
+    <w:lsdException w:name="List Table 3 Accent 5" w:uiPriority="48"/>
+    <w:lsdException w:name="List Table 4 Accent 5" w:uiPriority="49"/>
+    <w:lsdException w:name="List Table 5 Dark Accent 5" w:uiPriority="50"/>
+    <w:lsdException w:name="List Table 6 Colorful Accent 5" w:uiPriority="51"/>
+    <w:lsdException w:name="List Table 7 Colorful Accent 5" w:uiPriority="52"/>
+    <w:lsdException w:name="List Table 1 Light Accent 6" w:uiPriority="46"/>
+    <w:lsdException w:name="List Table 2 Accent 6" w:uiPriority="47"/>
+    <w:lsdException w:name="List Table 3 Accent 6" w:uiPriority="48"/>
+    <w:lsdException w:name="List Table 4 Accent 6" w:uiPriority="49"/>
+    <w:lsdException w:name="List Table 5 Dark Accent 6" w:uiPriority="50"/>
+    <w:lsdException w:name="List Table 6 Colorful Accent 6" w:uiPriority="51"/>
+    <w:lsdException w:name="List Table 7 Colorful Accent 6" w:uiPriority="52"/>
+    <w:lsdException w:name="Mention" w:semiHidden="1" w:unhideWhenUsed="1"/>
+    <w:lsdException w:name="Smart Hyperlink" w:semiHidden="1" w:unhideWhenUsed="1"/>
+    <w:lsdException w:name="Hashtag" w:semiHidden="1" w:unhideWhenUsed="1"/>
+    <w:lsdException w:name="Unresolved Mention" w:semiHidden="1" w:unhideWhenUsed="1"/>
+    <w:lsdException w:name="Smart Link" w:semiHidden="1" w:unhideWhenUsed="1"/>
+  </w:latentStyles>
   <w:style w:type="paragraph" w:default="1" w:styleId="Normal">
     <w:name w:val="Normal"/>
     <w:qFormat/>
-  </w:style>
-  <w:style w:type="paragraph" w:styleId="BodyText">
-    <w:name w:val="Body Text"/>
+    <w:rsid w:val="008871A3"/>
+    <w:pPr>
+      <w:spacing w:after="0" w:line="240" w:lineRule="auto"/>
+    </w:pPr>
+    <w:rPr>
+      <w:rFonts w:ascii="Times New Roman" w:eastAsia="Times New Roman" w:hAnsi="Times New Roman" w:cs="Times New Roman"/>
+      <w:sz w:val="24"/>
+      <w:szCs w:val="24"/>
+    </w:rPr>
+  </w:style>
+  <w:style w:type="paragraph" w:styleId="Heading1">
+    <w:name w:val="heading 1"/>
     <w:basedOn w:val="Normal"/>
-    <w:link w:val="BodyTextChar"/>
-    <w:pPr>
-      <w:spacing w:before="180" w:after="180"/>
-    </w:pPr>
+    <w:next w:val="Normal"/>
+    <w:link w:val="Heading1Char"/>
+    <w:uiPriority w:val="9"/>
     <w:qFormat/>
-  </w:style>
-  <w:style w:type="paragraph" w:customStyle="1" w:styleId="FirstParagraph">
-    <w:name w:val="First Paragraph"/>
-    <w:basedOn w:val="BodyText"/>
-    <w:next w:val="BodyText"/>
-    <w:qFormat/>
-  </w:style>
-  <w:style w:type="paragraph" w:customStyle="1" w:styleId="Compact">
-    <w:name w:val="Compact"/>
-    <w:basedOn w:val="BodyText"/>
-    <w:qFormat/>
-    <w:pPr>
-      <w:spacing w:before="36" w:after="36"/>
-    </w:pPr>
-  </w:style>
-  <w:style w:type="paragraph" w:styleId="Title">
-    <w:name w:val="Title"/>
-    <w:basedOn w:val="Normal"/>
-    <w:next w:val="BodyText"/>
-    <w:qFormat/>
+    <w:rsid w:val="00423E8F"/>
     <w:pPr>
       <w:keepNext/>
       <w:keepLines/>
-      <w:spacing w:before="480" w:after="240"/>
-      <w:jc w:val="center"/>
+      <w:spacing w:before="240" w:line="259" w:lineRule="auto"/>
+      <w:outlineLvl w:val="0"/>
     </w:pPr>
     <w:rPr>
       <w:rFonts w:asciiTheme="majorHAnsi" w:eastAsiaTheme="majorEastAsia" w:hAnsiTheme="majorHAnsi" w:cstheme="majorBidi"/>
-      <w:b/>
-      <w:bCs/>
-      <w:color w:val="345A8A" w:themeColor="accent1" w:themeShade="B5"/>
-      <w:sz w:val="36"/>
-      <w:szCs w:val="36"/>
-    </w:rPr>
-  </w:style>
-  <w:style w:type="paragraph" w:styleId="Subtitle">
-    <w:name w:val="Subtitle"/>
-    <w:basedOn w:val="Title"/>
-    <w:next w:val="BodyText"/>
+      <w:color w:val="000000" w:themeColor="text1"/>
+      <w:sz w:val="32"/>
+      <w:szCs w:val="32"/>
+    </w:rPr>
+  </w:style>
+  <w:style w:type="paragraph" w:styleId="Heading2">
+    <w:name w:val="heading 2"/>
+    <w:basedOn w:val="Normal"/>
+    <w:next w:val="Normal"/>
+    <w:link w:val="Heading2Char"/>
+    <w:uiPriority w:val="9"/>
+    <w:unhideWhenUsed/>
     <w:qFormat/>
+    <w:rsid w:val="00423E8F"/>
     <w:pPr>
       <w:keepNext/>
       <w:keepLines/>
-      <w:spacing w:before="240" w:after="240"/>
-      <w:jc w:val="center"/>
+      <w:spacing w:before="40" w:line="259" w:lineRule="auto"/>
+      <w:outlineLvl w:val="1"/>
     </w:pPr>
     <w:rPr>
-      <w:sz w:val="30"/>
-      <w:szCs w:val="30"/>
-    </w:rPr>
-  </w:style>
-  <w:style w:type="paragraph" w:customStyle="1" w:styleId="Author">
-    <w:name w:val="Author"/>
-    <w:next w:val="BodyText"/>
+      <w:rFonts w:asciiTheme="majorHAnsi" w:eastAsiaTheme="majorEastAsia" w:hAnsiTheme="majorHAnsi" w:cstheme="majorBidi"/>
+      <w:b/>
+      <w:color w:val="000000" w:themeColor="text1"/>
+      <w:sz w:val="26"/>
+      <w:szCs w:val="26"/>
+    </w:rPr>
+  </w:style>
+  <w:style w:type="paragraph" w:styleId="Heading3">
+    <w:name w:val="heading 3"/>
+    <w:basedOn w:val="Normal"/>
+    <w:next w:val="Normal"/>
+    <w:link w:val="Heading3Char"/>
+    <w:uiPriority w:val="9"/>
+    <w:unhideWhenUsed/>
     <w:qFormat/>
+    <w:rsid w:val="00B25EF2"/>
     <w:pPr>
       <w:keepNext/>
       <w:keepLines/>
-      <w:jc w:val="center"/>
+      <w:spacing w:before="40" w:line="259" w:lineRule="auto"/>
+      <w:outlineLvl w:val="2"/>
     </w:pPr>
-  </w:style>
-  <w:style w:type="paragraph" w:styleId="Date">
-    <w:name w:val="Date"/>
-    <w:next w:val="BodyText"/>
+    <w:rPr>
+      <w:rFonts w:asciiTheme="majorHAnsi" w:eastAsiaTheme="majorEastAsia" w:hAnsiTheme="majorHAnsi" w:cstheme="majorBidi"/>
+      <w:b/>
+      <w:color w:val="1F4D78" w:themeColor="accent1" w:themeShade="7F"/>
+    </w:rPr>
+  </w:style>
+  <w:style w:type="paragraph" w:styleId="Heading4">
+    <w:name w:val="heading 4"/>
+    <w:basedOn w:val="Normal"/>
+    <w:next w:val="Normal"/>
+    <w:link w:val="Heading4Char"/>
+    <w:uiPriority w:val="9"/>
+    <w:unhideWhenUsed/>
     <w:qFormat/>
+    <w:rsid w:val="006B6F84"/>
     <w:pPr>
       <w:keepNext/>
       <w:keepLines/>
-      <w:jc w:val="center"/>
-    </w:pPr>
-  </w:style>
-  <w:style w:type="paragraph" w:customStyle="1" w:styleId="Abstract">
-    <w:name w:val="Abstract"/>
-    <w:basedOn w:val="Normal"/>
-    <w:next w:val="BodyText"/>
-    <w:qFormat/>
-    <w:pPr>
-      <w:keepNext/>
-      <w:keepLines/>
-      <w:spacing w:before="300" w:after="300"/>
-    </w:pPr>
-    <w:rPr>
-      <w:sz w:val="20"/>
-      <w:szCs w:val="20"/>
-    </w:rPr>
-  </w:style>
-  <w:style w:type="paragraph" w:styleId="Bibliography">
-    <w:name w:val="Bibliography"/>
-    <w:basedOn w:val="Normal"/>
-    <w:next w:val="Bibliography"/>
-    <w:qFormat/>
-    <w:pPr/>
-    <w:rPr/>
-  </w:style>
-  <w:style w:type="paragraph" w:styleId="Heading1">
-    <w:name w:val="Heading 1"/>
-    <w:basedOn w:val="Normal"/>
-    <w:next w:val="BodyText"/>
-    <w:uiPriority w:val="9"/>
-    <w:qFormat/>
-    <w:pPr>
-      <w:keepNext/>
-      <w:keepLines/>
-      <w:spacing w:before="480" w:after="0"/>
-      <w:outlineLvl w:val="0"/>
-    </w:pPr>
-    <w:rPr>
-      <w:rFonts w:asciiTheme="majorHAnsi" w:eastAsiaTheme="majorEastAsia" w:hAnsiTheme="majorHAnsi" w:cstheme="majorBidi"/>
-      <w:b/>
-      <w:bCs/>
-      <w:color w:val="345A8A" w:themeColor="accent1" w:themeShade="B5"/>
-      <w:sz w:val="32"/>
-      <w:szCs w:val="32"/>
-    </w:rPr>
-  </w:style>
-  <w:style w:type="paragraph" w:styleId="Heading2">
-    <w:name w:val="Heading 2"/>
-    <w:basedOn w:val="Normal"/>
-    <w:next w:val="BodyText"/>
-    <w:uiPriority w:val="9"/>
-    <w:unhideWhenUsed/>
-    <w:qFormat/>
-    <w:pPr>
-      <w:keepNext/>
-      <w:keepLines/>
-      <w:spacing w:before="200" w:after="0"/>
-      <w:outlineLvl w:val="1"/>
-    </w:pPr>
-    <w:rPr>
-      <w:rFonts w:asciiTheme="majorHAnsi" w:eastAsiaTheme="majorEastAsia" w:hAnsiTheme="majorHAnsi" w:cstheme="majorBidi"/>
-      <w:b/>
-      <w:bCs/>
-      <w:color w:val="4F81BD" w:themeColor="accent1"/>
-      <w:sz w:val="32"/>
-      <w:szCs w:val="32"/>
-    </w:rPr>
-  </w:style>
-  <w:style w:type="paragraph" w:styleId="Heading3">
-    <w:name w:val="Heading 3"/>
-    <w:basedOn w:val="Normal"/>
-    <w:next w:val="BodyText"/>
-    <w:uiPriority w:val="9"/>
-    <w:unhideWhenUsed/>
-    <w:qFormat/>
-    <w:pPr>
-      <w:keepNext/>
-      <w:keepLines/>
-      <w:spacing w:before="200" w:after="0"/>
-      <w:outlineLvl w:val="2"/>
-    </w:pPr>
-    <w:rPr>
-      <w:rFonts w:asciiTheme="majorHAnsi" w:eastAsiaTheme="majorEastAsia" w:hAnsiTheme="majorHAnsi" w:cstheme="majorBidi"/>
-      <w:b/>
-      <w:bCs/>
-      <w:color w:val="4F81BD" w:themeColor="accent1"/>
-      <w:sz w:val="28"/>
-      <w:szCs w:val="28"/>
-    </w:rPr>
-  </w:style>
-  <w:style w:type="paragraph" w:styleId="Heading4">
-    <w:name w:val="Heading 4"/>
-    <w:basedOn w:val="Normal"/>
-    <w:next w:val="BodyText"/>
-    <w:uiPriority w:val="9"/>
-    <w:unhideWhenUsed/>
-    <w:qFormat/>
-    <w:pPr>
-      <w:keepNext/>
-      <w:keepLines/>
-      <w:spacing w:before="200" w:after="0"/>
+      <w:spacing w:before="40"/>
       <w:outlineLvl w:val="3"/>
-    </w:pPr>
-    <w:rPr>
-      <w:rFonts w:asciiTheme="majorHAnsi" w:eastAsiaTheme="majorEastAsia" w:hAnsiTheme="majorHAnsi" w:cstheme="majorBidi"/>
-      <w:b/>
-      <w:bCs/>
-      <w:color w:val="4F81BD" w:themeColor="accent1"/>
-      <w:sz w:val="24"/>
-      <w:szCs w:val="24"/>
-    </w:rPr>
-  </w:style>
-  <w:style w:type="paragraph" w:styleId="Heading5">
-    <w:name w:val="Heading 5"/>
-    <w:basedOn w:val="Normal"/>
-    <w:next w:val="BodyText"/>
-    <w:uiPriority w:val="9"/>
-    <w:unhideWhenUsed/>
-    <w:qFormat/>
-    <w:pPr>
-      <w:keepNext/>
-      <w:keepLines/>
-      <w:spacing w:before="200" w:after="0"/>
-      <w:outlineLvl w:val="4"/>
     </w:pPr>
     <w:rPr>
       <w:rFonts w:asciiTheme="majorHAnsi" w:eastAsiaTheme="majorEastAsia" w:hAnsiTheme="majorHAnsi" w:cstheme="majorBidi"/>
       <w:i/>
       <w:iCs/>
-      <w:color w:val="4F81BD" w:themeColor="accent1"/>
-      <w:sz w:val="24"/>
-      <w:szCs w:val="24"/>
-    </w:rPr>
-  </w:style>
-  <w:style w:type="paragraph" w:styleId="Heading6">
-    <w:name w:val="Heading 6"/>
-    <w:basedOn w:val="Normal"/>
-    <w:next w:val="BodyText"/>
-    <w:uiPriority w:val="9"/>
-    <w:unhideWhenUsed/>
-    <w:qFormat/>
-    <w:pPr>
-      <w:keepNext/>
-      <w:keepLines/>
-      <w:spacing w:before="200" w:after="0"/>
-      <w:outlineLvl w:val="5"/>
-    </w:pPr>
-    <w:rPr>
-      <w:rFonts w:asciiTheme="majorHAnsi" w:eastAsiaTheme="majorEastAsia" w:hAnsiTheme="majorHAnsi" w:cstheme="majorBidi"/>
-      <w:color w:val="4F81BD" w:themeColor="accent1"/>
-      <w:sz w:val="24"/>
-      <w:szCs w:val="24"/>
-    </w:rPr>
-  </w:style>
-  <w:style w:type="paragraph" w:styleId="Heading7">
-    <w:name w:val="Heading 7"/>
-    <w:basedOn w:val="Normal"/>
-    <w:next w:val="BodyText"/>
-    <w:uiPriority w:val="9"/>
-    <w:unhideWhenUsed/>
-    <w:qFormat/>
-    <w:pPr>
-      <w:keepNext/>
-      <w:keepLines/>
-      <w:spacing w:before="200" w:after="0"/>
-      <w:outlineLvl w:val="6"/>
-    </w:pPr>
-    <w:rPr>
-      <w:rFonts w:asciiTheme="majorHAnsi" w:eastAsiaTheme="majorEastAsia" w:hAnsiTheme="majorHAnsi" w:cstheme="majorBidi"/>
-      <w:color w:val="4F81BD" w:themeColor="accent1"/>
-      <w:sz w:val="24"/>
-      <w:szCs w:val="24"/>
-    </w:rPr>
-  </w:style>
-  <w:style w:type="paragraph" w:styleId="Heading8">
-    <w:name w:val="Heading 8"/>
-    <w:basedOn w:val="Normal"/>
-    <w:next w:val="BodyText"/>
-    <w:uiPriority w:val="9"/>
-    <w:unhideWhenUsed/>
-    <w:qFormat/>
-    <w:pPr>
-      <w:keepNext/>
-      <w:keepLines/>
-      <w:spacing w:before="200" w:after="0"/>
-      <w:outlineLvl w:val="7"/>
-    </w:pPr>
-    <w:rPr>
-      <w:rFonts w:asciiTheme="majorHAnsi" w:eastAsiaTheme="majorEastAsia" w:hAnsiTheme="majorHAnsi" w:cstheme="majorBidi"/>
-      <w:color w:val="4F81BD" w:themeColor="accent1"/>
-      <w:sz w:val="24"/>
-      <w:szCs w:val="24"/>
-    </w:rPr>
-  </w:style>
-  <w:style w:type="paragraph" w:styleId="Heading9">
-    <w:name w:val="Heading 9"/>
-    <w:basedOn w:val="Normal"/>
-    <w:next w:val="BodyText"/>
-    <w:uiPriority w:val="9"/>
-    <w:unhideWhenUsed/>
-    <w:qFormat/>
-    <w:pPr>
-      <w:keepNext/>
-      <w:keepLines/>
-      <w:spacing w:before="200" w:after="0"/>
-      <w:outlineLvl w:val="8"/>
-    </w:pPr>
-    <w:rPr>
-      <w:rFonts w:asciiTheme="majorHAnsi" w:eastAsiaTheme="majorEastAsia" w:hAnsiTheme="majorHAnsi" w:cstheme="majorBidi"/>
-      <w:color w:val="4F81BD" w:themeColor="accent1"/>
-      <w:sz w:val="24"/>
-      <w:szCs w:val="24"/>
-    </w:rPr>
-  </w:style>
-  <w:style w:type="paragraph" w:styleId="BlockText">
-    <w:name w:val="Block Text"/>
-    <w:basedOn w:val="BodyText"/>
-    <w:next w:val="BodyText"/>
-    <w:uiPriority w:val="9"/>
-    <w:unhideWhenUsed/>
-    <w:qFormat/>
-    <w:pPr>
-      <w:spacing w:before="100" w:after="100"/>
-      <w:ind w:firstLine="0"/>
-    </w:pPr>
-    <w:rPr>
-      <w:rFonts w:asciiTheme="majorHAnsi" w:eastAsiaTheme="majorEastAsia" w:hAnsiTheme="majorHAnsi" w:cstheme="majorBidi"/>
-      <w:bCs/>
-      <w:sz w:val="20"/>
-      <w:szCs w:val="20"/>
-    </w:rPr>
-  </w:style>
-  <w:style w:type="paragraph" w:styleId="FootnoteText">
-    <w:name w:val="Footnote Text"/>
-    <w:basedOn w:val="Normal"/>
-    <w:next w:val="FootnoteText"/>
-    <w:uiPriority w:val="9"/>
-    <w:unhideWhenUsed/>
-    <w:qFormat/>
+      <w:color w:val="2E74B5" w:themeColor="accent1" w:themeShade="BF"/>
+    </w:rPr>
   </w:style>
   <w:style w:type="character" w:default="1" w:styleId="DefaultParagraphFont">
     <w:name w:val="Default Paragraph Font"/>
+    <w:uiPriority w:val="1"/>
     <w:semiHidden/>
     <w:unhideWhenUsed/>
   </w:style>
-  <w:style w:type="table" w:default="1" w:styleId="Table">
-    <w:name w:val="Table"/>
-    <w:basedOn w:val="TableNormal"/>
+  <w:style w:type="table" w:default="1" w:styleId="TableNormal">
+    <w:name w:val="Normal Table"/>
+    <w:uiPriority w:val="99"/>
     <w:semiHidden/>
     <w:unhideWhenUsed/>
-    <w:qFormat/>
     <w:tblPr>
       <w:tblInd w:w="0" w:type="dxa"/>
       <w:tblCellMar>
@@ -2266,99 +2869,249 @@
       </w:tblCellMar>
     </w:tblPr>
   </w:style>
-  <w:style w:type="paragraph" w:customStyle="1" w:styleId="DefinitionTerm">
-    <w:name w:val="Definition Term"/>
-    <w:basedOn w:val="Normal"/>
-    <w:next w:val="Definition"/>
+  <w:style w:type="numbering" w:default="1" w:styleId="NoList">
+    <w:name w:val="No List"/>
+    <w:uiPriority w:val="99"/>
+    <w:semiHidden/>
+    <w:unhideWhenUsed/>
+  </w:style>
+  <w:style w:type="table" w:styleId="TableGrid">
+    <w:name w:val="Table Grid"/>
+    <w:basedOn w:val="TableNormal"/>
+    <w:uiPriority w:val="39"/>
+    <w:rsid w:val="00D34B23"/>
     <w:pPr>
-      <w:keepNext/>
-      <w:keepLines/>
-      <w:spacing w:after="0"/>
+      <w:spacing w:after="0" w:line="240" w:lineRule="auto"/>
     </w:pPr>
-    <w:rPr>
+    <w:tblPr>
+      <w:tblBorders>
+        <w:top w:val="single" w:sz="4" w:space="0" w:color="auto"/>
+        <w:left w:val="single" w:sz="4" w:space="0" w:color="auto"/>
+        <w:bottom w:val="single" w:sz="4" w:space="0" w:color="auto"/>
+        <w:right w:val="single" w:sz="4" w:space="0" w:color="auto"/>
+        <w:insideH w:val="single" w:sz="4" w:space="0" w:color="auto"/>
+        <w:insideV w:val="single" w:sz="4" w:space="0" w:color="auto"/>
+      </w:tblBorders>
+    </w:tblPr>
+  </w:style>
+  <w:style w:type="character" w:customStyle="1" w:styleId="Heading2Char">
+    <w:name w:val="Heading 2 Char"/>
+    <w:basedOn w:val="DefaultParagraphFont"/>
+    <w:link w:val="Heading2"/>
+    <w:uiPriority w:val="9"/>
+    <w:rsid w:val="00423E8F"/>
+    <w:rPr>
+      <w:rFonts w:asciiTheme="majorHAnsi" w:eastAsiaTheme="majorEastAsia" w:hAnsiTheme="majorHAnsi" w:cstheme="majorBidi"/>
       <w:b/>
-    </w:rPr>
-  </w:style>
-  <w:style w:type="paragraph" w:customStyle="1" w:styleId="Definition">
-    <w:name w:val="Definition"/>
-    <w:basedOn w:val="Normal"/>
-  </w:style>
-  <w:style w:type="paragraph" w:styleId="Caption">
-    <w:name w:val="Caption"/>
-    <w:basedOn w:val="Normal"/>
-    <w:link w:val="BodyTextChar"/>
-    <w:pPr>
-      <w:spacing w:before="0" w:after="120"/>
-    </w:pPr>
-    <w:rPr>
-      <w:i/>
-    </w:rPr>
-  </w:style>
-  <w:style w:type="paragraph" w:customStyle="1" w:styleId="TableCaption">
-    <w:name w:val="Table Caption"/>
-    <w:basedOn w:val="Caption"/>
-    <w:pPr>
-      <w:keepNext/>
-    </w:pPr>
-  </w:style>
-  <w:style w:type="paragraph" w:customStyle="1" w:styleId="ImageCaption">
-    <w:name w:val="Image Caption"/>
-    <w:basedOn w:val="Caption"/>
-  </w:style>
-  <w:style w:type="paragraph" w:customStyle="1" w:styleId="Figure">
-    <w:name w:val="Figure"/>
-    <w:basedOn w:val="Normal"/>
-  </w:style>
-  <w:style w:type="paragraph" w:customStyle="1" w:styleId="CaptionedFigure">
-    <w:name w:val="Captioned Figure"/>
-    <w:basedOn w:val="Figure"/>
-    <w:pPr>
-      <w:keepNext/>
-    </w:pPr>
-  </w:style>
-  <w:style w:type="character" w:customStyle="1" w:styleId="BodyTextChar">
-    <w:name w:val="Body Text Char"/>
+      <w:color w:val="000000" w:themeColor="text1"/>
+      <w:sz w:val="26"/>
+      <w:szCs w:val="26"/>
+    </w:rPr>
+  </w:style>
+  <w:style w:type="character" w:customStyle="1" w:styleId="Heading1Char">
+    <w:name w:val="Heading 1 Char"/>
     <w:basedOn w:val="DefaultParagraphFont"/>
-    <w:link w:val="BodyText"/>
-  </w:style>
-  <w:style w:type="character" w:customStyle="1" w:styleId="VerbatimChar">
-    <w:name w:val="Verbatim Char"/>
-    <w:basedOn w:val="BodyTextChar"/>
-    <w:rPr>
-      <w:rFonts w:ascii="Consolas" w:hAnsi="Consolas"/>
-      <w:sz w:val="22"/>
-    </w:rPr>
-  </w:style>
-  <w:style w:type="character" w:styleId="FootnoteReference">
-    <w:name w:val="Footnote Reference"/>
-    <w:basedOn w:val="BodyTextChar"/>
-    <w:rPr>
-      <w:vertAlign w:val="superscript"/>
+    <w:link w:val="Heading1"/>
+    <w:uiPriority w:val="9"/>
+    <w:rsid w:val="00423E8F"/>
+    <w:rPr>
+      <w:rFonts w:asciiTheme="majorHAnsi" w:eastAsiaTheme="majorEastAsia" w:hAnsiTheme="majorHAnsi" w:cstheme="majorBidi"/>
+      <w:color w:val="000000" w:themeColor="text1"/>
+      <w:sz w:val="32"/>
+      <w:szCs w:val="32"/>
     </w:rPr>
   </w:style>
   <w:style w:type="character" w:styleId="Hyperlink">
     <w:name w:val="Hyperlink"/>
-    <w:basedOn w:val="BodyTextChar"/>
-    <w:rPr>
-      <w:color w:val="4F81BD" w:themeColor="accent1"/>
-    </w:rPr>
-  </w:style>
-  <w:style w:type="paragraph" w:styleId="TOCHeading">
-    <w:name w:val="TOC Heading"/>
-    <w:basedOn w:val="Heading1"/>
-    <w:next w:val="BodyText"/>
-    <w:uiPriority w:val="39"/>
+    <w:basedOn w:val="DefaultParagraphFont"/>
+    <w:uiPriority w:val="99"/>
     <w:unhideWhenUsed/>
+    <w:rsid w:val="0022619C"/>
+    <w:rPr>
+      <w:color w:val="0563C1" w:themeColor="hyperlink"/>
+      <w:u w:val="single"/>
+    </w:rPr>
+  </w:style>
+  <w:style w:type="paragraph" w:styleId="ListParagraph">
+    <w:name w:val="List Paragraph"/>
+    <w:basedOn w:val="Normal"/>
+    <w:uiPriority w:val="34"/>
     <w:qFormat/>
+    <w:rsid w:val="00FD5849"/>
     <w:pPr>
-      <w:spacing w:before="240" w:line="259" w:lineRule="auto"/>
-      <w:outlineLvl w:val="9"/>
+      <w:spacing w:after="160" w:line="259" w:lineRule="auto"/>
+      <w:ind w:left="720"/>
+      <w:contextualSpacing/>
     </w:pPr>
     <w:rPr>
+      <w:rFonts w:asciiTheme="minorHAnsi" w:eastAsiaTheme="minorHAnsi" w:hAnsiTheme="minorHAnsi" w:cstheme="minorBidi"/>
+      <w:sz w:val="22"/>
+      <w:szCs w:val="22"/>
+    </w:rPr>
+  </w:style>
+  <w:style w:type="paragraph" w:styleId="Header">
+    <w:name w:val="header"/>
+    <w:basedOn w:val="Normal"/>
+    <w:link w:val="HeaderChar"/>
+    <w:uiPriority w:val="99"/>
+    <w:unhideWhenUsed/>
+    <w:rsid w:val="00CF05AB"/>
+    <w:pPr>
+      <w:tabs>
+        <w:tab w:val="center" w:pos="4680"/>
+        <w:tab w:val="right" w:pos="9360"/>
+      </w:tabs>
+    </w:pPr>
+    <w:rPr>
+      <w:rFonts w:asciiTheme="minorHAnsi" w:eastAsiaTheme="minorHAnsi" w:hAnsiTheme="minorHAnsi" w:cstheme="minorBidi"/>
+      <w:sz w:val="22"/>
+      <w:szCs w:val="22"/>
+    </w:rPr>
+  </w:style>
+  <w:style w:type="character" w:customStyle="1" w:styleId="HeaderChar">
+    <w:name w:val="Header Char"/>
+    <w:basedOn w:val="DefaultParagraphFont"/>
+    <w:link w:val="Header"/>
+    <w:uiPriority w:val="99"/>
+    <w:rsid w:val="00CF05AB"/>
+  </w:style>
+  <w:style w:type="paragraph" w:styleId="Footer">
+    <w:name w:val="footer"/>
+    <w:basedOn w:val="Normal"/>
+    <w:link w:val="FooterChar"/>
+    <w:uiPriority w:val="99"/>
+    <w:unhideWhenUsed/>
+    <w:rsid w:val="00CF05AB"/>
+    <w:pPr>
+      <w:tabs>
+        <w:tab w:val="center" w:pos="4680"/>
+        <w:tab w:val="right" w:pos="9360"/>
+      </w:tabs>
+    </w:pPr>
+    <w:rPr>
+      <w:rFonts w:asciiTheme="minorHAnsi" w:eastAsiaTheme="minorHAnsi" w:hAnsiTheme="minorHAnsi" w:cstheme="minorBidi"/>
+      <w:sz w:val="22"/>
+      <w:szCs w:val="22"/>
+    </w:rPr>
+  </w:style>
+  <w:style w:type="character" w:customStyle="1" w:styleId="FooterChar">
+    <w:name w:val="Footer Char"/>
+    <w:basedOn w:val="DefaultParagraphFont"/>
+    <w:link w:val="Footer"/>
+    <w:uiPriority w:val="99"/>
+    <w:rsid w:val="00CF05AB"/>
+  </w:style>
+  <w:style w:type="table" w:styleId="PlainTable4">
+    <w:name w:val="Plain Table 4"/>
+    <w:basedOn w:val="TableNormal"/>
+    <w:uiPriority w:val="44"/>
+    <w:rsid w:val="00423E8F"/>
+    <w:pPr>
+      <w:spacing w:after="0" w:line="240" w:lineRule="auto"/>
+    </w:pPr>
+    <w:tblPr>
+      <w:tblStyleRowBandSize w:val="1"/>
+      <w:tblStyleColBandSize w:val="1"/>
+    </w:tblPr>
+    <w:tblStylePr w:type="firstRow">
+      <w:rPr>
+        <w:b/>
+        <w:bCs/>
+      </w:rPr>
+    </w:tblStylePr>
+    <w:tblStylePr w:type="lastRow">
+      <w:rPr>
+        <w:b/>
+        <w:bCs/>
+      </w:rPr>
+    </w:tblStylePr>
+    <w:tblStylePr w:type="firstCol">
+      <w:rPr>
+        <w:b/>
+        <w:bCs/>
+      </w:rPr>
+    </w:tblStylePr>
+    <w:tblStylePr w:type="lastCol">
+      <w:rPr>
+        <w:b/>
+        <w:bCs/>
+      </w:rPr>
+    </w:tblStylePr>
+    <w:tblStylePr w:type="band1Vert">
+      <w:tblPr/>
+      <w:tcPr>
+        <w:shd w:val="clear" w:color="auto" w:fill="F2F2F2" w:themeFill="background1" w:themeFillShade="F2"/>
+      </w:tcPr>
+    </w:tblStylePr>
+    <w:tblStylePr w:type="band1Horz">
+      <w:tblPr/>
+      <w:tcPr>
+        <w:shd w:val="clear" w:color="auto" w:fill="F2F2F2" w:themeFill="background1" w:themeFillShade="F2"/>
+      </w:tcPr>
+    </w:tblStylePr>
+  </w:style>
+  <w:style w:type="character" w:styleId="UnresolvedMention">
+    <w:name w:val="Unresolved Mention"/>
+    <w:basedOn w:val="DefaultParagraphFont"/>
+    <w:uiPriority w:val="99"/>
+    <w:semiHidden/>
+    <w:unhideWhenUsed/>
+    <w:rsid w:val="00E8213D"/>
+    <w:rPr>
+      <w:color w:val="605E5C"/>
+      <w:shd w:val="clear" w:color="auto" w:fill="E1DFDD"/>
+    </w:rPr>
+  </w:style>
+  <w:style w:type="character" w:styleId="FollowedHyperlink">
+    <w:name w:val="FollowedHyperlink"/>
+    <w:basedOn w:val="DefaultParagraphFont"/>
+    <w:uiPriority w:val="99"/>
+    <w:semiHidden/>
+    <w:unhideWhenUsed/>
+    <w:rsid w:val="00E8213D"/>
+    <w:rPr>
+      <w:color w:val="954F72" w:themeColor="followedHyperlink"/>
+      <w:u w:val="single"/>
+    </w:rPr>
+  </w:style>
+  <w:style w:type="character" w:customStyle="1" w:styleId="Heading3Char">
+    <w:name w:val="Heading 3 Char"/>
+    <w:basedOn w:val="DefaultParagraphFont"/>
+    <w:link w:val="Heading3"/>
+    <w:uiPriority w:val="9"/>
+    <w:rsid w:val="00B25EF2"/>
+    <w:rPr>
       <w:rFonts w:asciiTheme="majorHAnsi" w:eastAsiaTheme="majorEastAsia" w:hAnsiTheme="majorHAnsi" w:cstheme="majorBidi"/>
-      <w:b w:val="0"/>
-      <w:bCs w:val="0"/>
-      <w:color w:val="365F91" w:themeColor="accent1" w:themeShade="BF"/>
+      <w:b/>
+      <w:color w:val="1F4D78" w:themeColor="accent1" w:themeShade="7F"/>
+      <w:sz w:val="24"/>
+      <w:szCs w:val="24"/>
+    </w:rPr>
+  </w:style>
+  <w:style w:type="character" w:styleId="Emphasis">
+    <w:name w:val="Emphasis"/>
+    <w:basedOn w:val="DefaultParagraphFont"/>
+    <w:uiPriority w:val="20"/>
+    <w:qFormat/>
+    <w:rsid w:val="008871A3"/>
+    <w:rPr>
+      <w:i/>
+      <w:iCs/>
+    </w:rPr>
+  </w:style>
+  <w:style w:type="character" w:customStyle="1" w:styleId="Heading4Char">
+    <w:name w:val="Heading 4 Char"/>
+    <w:basedOn w:val="DefaultParagraphFont"/>
+    <w:link w:val="Heading4"/>
+    <w:uiPriority w:val="9"/>
+    <w:rsid w:val="006B6F84"/>
+    <w:rPr>
+      <w:rFonts w:asciiTheme="majorHAnsi" w:eastAsiaTheme="majorEastAsia" w:hAnsiTheme="majorHAnsi" w:cstheme="majorBidi"/>
+      <w:i/>
+      <w:iCs/>
+      <w:color w:val="2E74B5" w:themeColor="accent1" w:themeShade="BF"/>
+      <w:sz w:val="24"/>
+      <w:szCs w:val="24"/>
     </w:rPr>
   </w:style>
   <w:style w:type="paragraph" w:customStyle="1" w:styleId="SourceCode">
@@ -2643,39 +3396,39 @@
         <a:sysClr val="window" lastClr="FFFFFF"/>
       </a:lt1>
       <a:dk2>
-        <a:srgbClr val="1F497D"/>
+        <a:srgbClr val="44546A"/>
       </a:dk2>
       <a:lt2>
-        <a:srgbClr val="EEECE1"/>
+        <a:srgbClr val="E7E6E6"/>
       </a:lt2>
       <a:accent1>
-        <a:srgbClr val="4F81BD"/>
+        <a:srgbClr val="5B9BD5"/>
       </a:accent1>
       <a:accent2>
-        <a:srgbClr val="C0504D"/>
+        <a:srgbClr val="ED7D31"/>
       </a:accent2>
       <a:accent3>
-        <a:srgbClr val="9BBB59"/>
+        <a:srgbClr val="A5A5A5"/>
       </a:accent3>
       <a:accent4>
-        <a:srgbClr val="8064A2"/>
+        <a:srgbClr val="FFC000"/>
       </a:accent4>
       <a:accent5>
-        <a:srgbClr val="4BACC6"/>
+        <a:srgbClr val="4472C4"/>
       </a:accent5>
       <a:accent6>
-        <a:srgbClr val="F79646"/>
+        <a:srgbClr val="70AD47"/>
       </a:accent6>
       <a:hlink>
-        <a:srgbClr val="0000FF"/>
+        <a:srgbClr val="0563C1"/>
       </a:hlink>
       <a:folHlink>
-        <a:srgbClr val="800080"/>
+        <a:srgbClr val="954F72"/>
       </a:folHlink>
     </a:clrScheme>
     <a:fontScheme name="Office">
       <a:majorFont>
-        <a:latin typeface="Calibri"/>
+        <a:latin typeface="Calibri Light" panose="020F0302020204030204"/>
         <a:ea typeface=""/>
         <a:cs typeface=""/>
         <a:font script="Jpan" typeface="ＭＳ ゴシック"/>
@@ -2707,9 +3460,10 @@
         <a:font script="Mong" typeface="Mongolian Baiti"/>
         <a:font script="Viet" typeface="Times New Roman"/>
         <a:font script="Uigh" typeface="Microsoft Uighur"/>
+        <a:font script="Geor" typeface="Sylfaen"/>
       </a:majorFont>
       <a:minorFont>
-        <a:latin typeface="Cambria"/>
+        <a:latin typeface="Calibri" panose="020F0502020204030204"/>
         <a:ea typeface=""/>
         <a:cs typeface=""/>
         <a:font script="Jpan" typeface="ＭＳ 明朝"/>
@@ -2741,6 +3495,7 @@
         <a:font script="Mong" typeface="Mongolian Baiti"/>
         <a:font script="Viet" typeface="Arial"/>
         <a:font script="Uigh" typeface="Microsoft Uighur"/>
+        <a:font script="Geor" typeface="Sylfaen"/>
       </a:minorFont>
     </a:fontScheme>
     <a:fmtScheme name="Office">
@@ -2752,200 +3507,141 @@
           <a:gsLst>
             <a:gs pos="0">
               <a:schemeClr val="phClr">
-                <a:tint val="50000"/>
-                <a:satMod val="300000"/>
+                <a:lumMod val="110000"/>
+                <a:satMod val="105000"/>
+                <a:tint val="67000"/>
               </a:schemeClr>
             </a:gs>
-            <a:gs pos="35000">
+            <a:gs pos="50000">
               <a:schemeClr val="phClr">
-                <a:tint val="37000"/>
-                <a:satMod val="300000"/>
+                <a:lumMod val="105000"/>
+                <a:satMod val="103000"/>
+                <a:tint val="73000"/>
               </a:schemeClr>
             </a:gs>
             <a:gs pos="100000">
               <a:schemeClr val="phClr">
-                <a:tint val="15000"/>
-                <a:satMod val="350000"/>
+                <a:lumMod val="105000"/>
+                <a:satMod val="109000"/>
+                <a:tint val="81000"/>
               </a:schemeClr>
             </a:gs>
           </a:gsLst>
-          <a:lin ang="16200000" scaled="1"/>
+          <a:lin ang="5400000" scaled="0"/>
         </a:gradFill>
         <a:gradFill rotWithShape="1">
           <a:gsLst>
             <a:gs pos="0">
               <a:schemeClr val="phClr">
-                <a:tint val="100000"/>
+                <a:satMod val="103000"/>
+                <a:lumMod val="102000"/>
+                <a:tint val="94000"/>
+              </a:schemeClr>
+            </a:gs>
+            <a:gs pos="50000">
+              <a:schemeClr val="phClr">
+                <a:satMod val="110000"/>
+                <a:lumMod val="100000"/>
                 <a:shade val="100000"/>
-                <a:satMod val="130000"/>
               </a:schemeClr>
             </a:gs>
             <a:gs pos="100000">
               <a:schemeClr val="phClr">
-                <a:tint val="50000"/>
-                <a:shade val="100000"/>
-                <a:satMod val="350000"/>
+                <a:lumMod val="99000"/>
+                <a:satMod val="120000"/>
+                <a:shade val="78000"/>
               </a:schemeClr>
             </a:gs>
           </a:gsLst>
-          <a:lin ang="16200000" scaled="0"/>
+          <a:lin ang="5400000" scaled="0"/>
         </a:gradFill>
       </a:fillStyleLst>
       <a:lnStyleLst>
-        <a:ln w="9525" cap="flat" cmpd="sng" algn="ctr">
-          <a:solidFill>
-            <a:schemeClr val="phClr">
-              <a:shade val="95000"/>
-              <a:satMod val="105000"/>
-            </a:schemeClr>
-          </a:solidFill>
-          <a:prstDash val="solid"/>
-        </a:ln>
-        <a:ln w="25400" cap="flat" cmpd="sng" algn="ctr">
+        <a:ln w="6350" cap="flat" cmpd="sng" algn="ctr">
           <a:solidFill>
             <a:schemeClr val="phClr"/>
           </a:solidFill>
           <a:prstDash val="solid"/>
+          <a:miter lim="800000"/>
         </a:ln>
-        <a:ln w="38100" cap="flat" cmpd="sng" algn="ctr">
+        <a:ln w="12700" cap="flat" cmpd="sng" algn="ctr">
           <a:solidFill>
             <a:schemeClr val="phClr"/>
           </a:solidFill>
           <a:prstDash val="solid"/>
+          <a:miter lim="800000"/>
+        </a:ln>
+        <a:ln w="19050" cap="flat" cmpd="sng" algn="ctr">
+          <a:solidFill>
+            <a:schemeClr val="phClr"/>
+          </a:solidFill>
+          <a:prstDash val="solid"/>
+          <a:miter lim="800000"/>
         </a:ln>
       </a:lnStyleLst>
       <a:effectStyleLst>
         <a:effectStyle>
+          <a:effectLst/>
+        </a:effectStyle>
+        <a:effectStyle>
+          <a:effectLst/>
+        </a:effectStyle>
+        <a:effectStyle>
           <a:effectLst>
-            <a:outerShdw blurRad="40000" dist="20000" dir="5400000" rotWithShape="0">
+            <a:outerShdw blurRad="57150" dist="19050" dir="5400000" algn="ctr" rotWithShape="0">
               <a:srgbClr val="000000">
-                <a:alpha val="38000"/>
+                <a:alpha val="63000"/>
               </a:srgbClr>
             </a:outerShdw>
           </a:effectLst>
-        </a:effectStyle>
-        <a:effectStyle>
-          <a:effectLst>
-            <a:outerShdw blurRad="40000" dist="23000" dir="5400000" rotWithShape="0">
-              <a:srgbClr val="000000">
-                <a:alpha val="35000"/>
-              </a:srgbClr>
-            </a:outerShdw>
-          </a:effectLst>
-        </a:effectStyle>
-        <a:effectStyle>
-          <a:effectLst>
-            <a:outerShdw blurRad="40000" dist="23000" dir="5400000" rotWithShape="0">
-              <a:srgbClr val="000000">
-                <a:alpha val="35000"/>
-              </a:srgbClr>
-            </a:outerShdw>
-          </a:effectLst>
-          <a:scene3d>
-            <a:camera prst="orthographicFront">
-              <a:rot lat="0" lon="0" rev="0"/>
-            </a:camera>
-            <a:lightRig rig="threePt" dir="t">
-              <a:rot lat="0" lon="0" rev="1200000"/>
-            </a:lightRig>
-          </a:scene3d>
-          <a:sp3d>
-            <a:bevelT w="63500" h="25400"/>
-          </a:sp3d>
         </a:effectStyle>
       </a:effectStyleLst>
       <a:bgFillStyleLst>
         <a:solidFill>
           <a:schemeClr val="phClr"/>
         </a:solidFill>
+        <a:solidFill>
+          <a:schemeClr val="phClr">
+            <a:tint val="95000"/>
+            <a:satMod val="170000"/>
+          </a:schemeClr>
+        </a:solidFill>
         <a:gradFill rotWithShape="1">
           <a:gsLst>
             <a:gs pos="0">
               <a:schemeClr val="phClr">
-                <a:tint val="40000"/>
-                <a:satMod val="350000"/>
+                <a:tint val="93000"/>
+                <a:satMod val="150000"/>
+                <a:shade val="98000"/>
+                <a:lumMod val="102000"/>
               </a:schemeClr>
             </a:gs>
-            <a:gs pos="40000">
+            <a:gs pos="50000">
               <a:schemeClr val="phClr">
-                <a:tint val="45000"/>
-                <a:shade val="99000"/>
-                <a:satMod val="350000"/>
+                <a:tint val="98000"/>
+                <a:satMod val="130000"/>
+                <a:shade val="90000"/>
+                <a:lumMod val="103000"/>
               </a:schemeClr>
             </a:gs>
             <a:gs pos="100000">
               <a:schemeClr val="phClr">
-                <a:shade val="20000"/>
-                <a:satMod val="255000"/>
+                <a:shade val="63000"/>
+                <a:satMod val="120000"/>
               </a:schemeClr>
             </a:gs>
           </a:gsLst>
-          <a:path path="circle">
-            <a:fillToRect l="50000" t="-80000" r="50000" b="180000"/>
-          </a:path>
-        </a:gradFill>
-        <a:gradFill rotWithShape="1">
-          <a:gsLst>
-            <a:gs pos="0">
-              <a:schemeClr val="phClr">
-                <a:tint val="80000"/>
-                <a:satMod val="300000"/>
-              </a:schemeClr>
-            </a:gs>
-            <a:gs pos="100000">
-              <a:schemeClr val="phClr">
-                <a:shade val="30000"/>
-                <a:satMod val="200000"/>
-              </a:schemeClr>
-            </a:gs>
-          </a:gsLst>
-          <a:path path="circle">
-            <a:fillToRect l="50000" t="50000" r="50000" b="50000"/>
-          </a:path>
+          <a:lin ang="5400000" scaled="0"/>
         </a:gradFill>
       </a:bgFillStyleLst>
     </a:fmtScheme>
   </a:themeElements>
-  <a:objectDefaults>
-    <a:spDef>
-      <a:spPr/>
-      <a:bodyPr/>
-      <a:lstStyle/>
-      <a:style>
-        <a:lnRef idx="1">
-          <a:schemeClr val="accent1"/>
-        </a:lnRef>
-        <a:fillRef idx="3">
-          <a:schemeClr val="accent1"/>
-        </a:fillRef>
-        <a:effectRef idx="2">
-          <a:schemeClr val="accent1"/>
-        </a:effectRef>
-        <a:fontRef idx="minor">
-          <a:schemeClr val="lt1"/>
-        </a:fontRef>
-      </a:style>
-    </a:spDef>
-    <a:lnDef>
-      <a:spPr/>
-      <a:bodyPr/>
-      <a:lstStyle/>
-      <a:style>
-        <a:lnRef idx="2">
-          <a:schemeClr val="accent1"/>
-        </a:lnRef>
-        <a:fillRef idx="0">
-          <a:schemeClr val="accent1"/>
-        </a:fillRef>
-        <a:effectRef idx="1">
-          <a:schemeClr val="accent1"/>
-        </a:effectRef>
-        <a:fontRef idx="minor">
-          <a:schemeClr val="tx1"/>
-        </a:fontRef>
-      </a:style>
-    </a:lnDef>
-  </a:objectDefaults>
+  <a:objectDefaults/>
   <a:extraClrSchemeLst/>
+  <a:extLst>
+    <a:ext uri="{05A4C25C-085E-4340-85A3-A5531E510DB2}">
+      <thm15:themeFamily xmlns:thm15="http://schemas.microsoft.com/office/thememl/2012/main" name="Office Theme" id="{62F939B6-93AF-4DB8-9C6B-D6C7DFDC589F}" vid="{4A3C46E8-61CC-4603-A589-7422A47A8E4A}"/>
+    </a:ext>
+  </a:extLst>
 </a:theme>
 </file>
</xml_diff>